<commit_message>
signed the equal contribution file
</commit_message>
<xml_diff>
--- a/Group Project Files/EqualContribution_P18_Bwanya.docx
+++ b/Group Project Files/EqualContribution_P18_Bwanya.docx
@@ -197,7 +197,21 @@
         <w:rPr>
           <w:lang w:val="en-GB"/>
         </w:rPr>
-        <w:t xml:space="preserve">involved in making the presentation/ report/ .. </w:t>
+        <w:t>involved in making the presentation/ report/</w:t>
+      </w:r>
+      <w:proofErr w:type="gramStart"/>
+      <w:r>
+        <w:rPr>
+          <w:lang w:val="en-GB"/>
+        </w:rPr>
+        <w:t xml:space="preserve"> ..</w:t>
+      </w:r>
+      <w:proofErr w:type="gramEnd"/>
+      <w:r>
+        <w:rPr>
+          <w:lang w:val="en-GB"/>
+        </w:rPr>
+        <w:t xml:space="preserve"> </w:t>
       </w:r>
     </w:p>
     <w:p>
@@ -398,6 +412,7 @@
             </w:pPr>
             <w:r>
               <w:rPr>
+                <w:noProof/>
                 <w:lang w:val="en-NL"/>
               </w:rPr>
               <w:drawing>
@@ -475,6 +490,171 @@
                 <w:lang w:val="en-GB"/>
               </w:rPr>
             </w:pPr>
+            <w:r>
+              <w:rPr>
+                <w:lang w:val="en-GB"/>
+              </w:rPr>
+              <w:t>Bart Bruijnen</w:t>
+            </w:r>
+          </w:p>
+        </w:tc>
+        <w:tc>
+          <w:tcPr>
+            <w:tcW w:w="3037" w:type="dxa"/>
+          </w:tcPr>
+          <w:p>
+            <w:pPr>
+              <w:pStyle w:val="NoSpacing"/>
+              <w:rPr>
+                <w:lang w:val="en-GB"/>
+              </w:rPr>
+            </w:pPr>
+            <w:r>
+              <w:rPr>
+                <w:lang w:val="en-GB"/>
+              </w:rPr>
+              <w:t>I6330097</w:t>
+            </w:r>
+          </w:p>
+        </w:tc>
+        <w:tc>
+          <w:tcPr>
+            <w:tcW w:w="3037" w:type="dxa"/>
+          </w:tcPr>
+          <w:p>
+            <w:pPr>
+              <w:pStyle w:val="NoSpacing"/>
+              <w:rPr>
+                <w:lang w:val="en-GB"/>
+              </w:rPr>
+            </w:pPr>
+            <w:r>
+              <w:rPr>
+                <w:noProof/>
+                <w:lang w:val="en-GB"/>
+              </w:rPr>
+              <mc:AlternateContent>
+                <mc:Choice Requires="wpi">
+                  <w:drawing>
+                    <wp:anchor distT="0" distB="0" distL="114300" distR="114300" simplePos="0" relativeHeight="251659264" behindDoc="0" locked="0" layoutInCell="1" allowOverlap="1" wp14:anchorId="1A539272" wp14:editId="21663EFA">
+                      <wp:simplePos x="0" y="0"/>
+                      <wp:positionH relativeFrom="column">
+                        <wp:posOffset>816985</wp:posOffset>
+                      </wp:positionH>
+                      <wp:positionV relativeFrom="paragraph">
+                        <wp:posOffset>74980</wp:posOffset>
+                      </wp:positionV>
+                      <wp:extent cx="476280" cy="384840"/>
+                      <wp:effectExtent l="38100" t="38100" r="0" b="34290"/>
+                      <wp:wrapNone/>
+                      <wp:docPr id="308332917" name="Ink 2"/>
+                      <wp:cNvGraphicFramePr/>
+                      <a:graphic xmlns:a="http://schemas.openxmlformats.org/drawingml/2006/main">
+                        <a:graphicData uri="http://schemas.microsoft.com/office/word/2010/wordprocessingInk">
+                          <w14:contentPart bwMode="auto" r:id="rId8">
+                            <w14:nvContentPartPr>
+                              <w14:cNvContentPartPr/>
+                            </w14:nvContentPartPr>
+                            <w14:xfrm>
+                              <a:off x="0" y="0"/>
+                              <a:ext cx="476280" cy="384840"/>
+                            </w14:xfrm>
+                          </w14:contentPart>
+                        </a:graphicData>
+                      </a:graphic>
+                    </wp:anchor>
+                  </w:drawing>
+                </mc:Choice>
+                <mc:Fallback>
+                  <w:pict>
+                    <v:shapetype w14:anchorId="1543A793" id="_x0000_t75" coordsize="21600,21600" o:spt="75" o:preferrelative="t" path="m@4@5l@4@11@9@11@9@5xe" filled="f" stroked="f">
+                      <v:stroke joinstyle="miter"/>
+                      <v:formulas>
+                        <v:f eqn="if lineDrawn pixelLineWidth 0"/>
+                        <v:f eqn="sum @0 1 0"/>
+                        <v:f eqn="sum 0 0 @1"/>
+                        <v:f eqn="prod @2 1 2"/>
+                        <v:f eqn="prod @3 21600 pixelWidth"/>
+                        <v:f eqn="prod @3 21600 pixelHeight"/>
+                        <v:f eqn="sum @0 0 1"/>
+                        <v:f eqn="prod @6 1 2"/>
+                        <v:f eqn="prod @7 21600 pixelWidth"/>
+                        <v:f eqn="sum @8 21600 0"/>
+                        <v:f eqn="prod @7 21600 pixelHeight"/>
+                        <v:f eqn="sum @10 21600 0"/>
+                      </v:formulas>
+                      <v:path o:extrusionok="f" gradientshapeok="t" o:connecttype="rect"/>
+                      <o:lock v:ext="edit" aspectratio="t"/>
+                    </v:shapetype>
+                    <v:shape id="Ink 2" o:spid="_x0000_s1026" type="#_x0000_t75" style="position:absolute;margin-left:63.85pt;margin-top:5.4pt;width:38.45pt;height:31.25pt;z-index:251659264;visibility:visible;mso-wrap-style:square;mso-wrap-distance-left:9pt;mso-wrap-distance-top:0;mso-wrap-distance-right:9pt;mso-wrap-distance-bottom:0;mso-position-horizontal:absolute;mso-position-horizontal-relative:text;mso-position-vertical:absolute;mso-position-vertical-relative:text" o:gfxdata="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">
+                      <v:imagedata r:id="rId9" o:title=""/>
+                    </v:shape>
+                  </w:pict>
+                </mc:Fallback>
+              </mc:AlternateContent>
+            </w:r>
+          </w:p>
+        </w:tc>
+      </w:tr>
+      <w:tr>
+        <w:trPr>
+          <w:trHeight w:val="814"/>
+        </w:trPr>
+        <w:tc>
+          <w:tcPr>
+            <w:tcW w:w="3037" w:type="dxa"/>
+          </w:tcPr>
+          <w:p>
+            <w:pPr>
+              <w:pStyle w:val="NoSpacing"/>
+              <w:rPr>
+                <w:lang w:val="en-GB"/>
+              </w:rPr>
+            </w:pPr>
+          </w:p>
+        </w:tc>
+        <w:tc>
+          <w:tcPr>
+            <w:tcW w:w="3037" w:type="dxa"/>
+          </w:tcPr>
+          <w:p>
+            <w:pPr>
+              <w:pStyle w:val="NoSpacing"/>
+              <w:rPr>
+                <w:lang w:val="en-GB"/>
+              </w:rPr>
+            </w:pPr>
+          </w:p>
+        </w:tc>
+        <w:tc>
+          <w:tcPr>
+            <w:tcW w:w="3037" w:type="dxa"/>
+          </w:tcPr>
+          <w:p>
+            <w:pPr>
+              <w:pStyle w:val="NoSpacing"/>
+              <w:rPr>
+                <w:lang w:val="en-GB"/>
+              </w:rPr>
+            </w:pPr>
+          </w:p>
+        </w:tc>
+      </w:tr>
+      <w:tr>
+        <w:trPr>
+          <w:trHeight w:val="865"/>
+        </w:trPr>
+        <w:tc>
+          <w:tcPr>
+            <w:tcW w:w="3037" w:type="dxa"/>
+          </w:tcPr>
+          <w:p>
+            <w:pPr>
+              <w:pStyle w:val="NoSpacing"/>
+              <w:rPr>
+                <w:lang w:val="en-GB"/>
+              </w:rPr>
+            </w:pPr>
           </w:p>
         </w:tc>
         <w:tc>
@@ -548,94 +728,6 @@
           </w:p>
         </w:tc>
       </w:tr>
-      <w:tr>
-        <w:trPr>
-          <w:trHeight w:val="865"/>
-        </w:trPr>
-        <w:tc>
-          <w:tcPr>
-            <w:tcW w:w="3037" w:type="dxa"/>
-          </w:tcPr>
-          <w:p>
-            <w:pPr>
-              <w:pStyle w:val="NoSpacing"/>
-              <w:rPr>
-                <w:lang w:val="en-GB"/>
-              </w:rPr>
-            </w:pPr>
-          </w:p>
-        </w:tc>
-        <w:tc>
-          <w:tcPr>
-            <w:tcW w:w="3037" w:type="dxa"/>
-          </w:tcPr>
-          <w:p>
-            <w:pPr>
-              <w:pStyle w:val="NoSpacing"/>
-              <w:rPr>
-                <w:lang w:val="en-GB"/>
-              </w:rPr>
-            </w:pPr>
-          </w:p>
-        </w:tc>
-        <w:tc>
-          <w:tcPr>
-            <w:tcW w:w="3037" w:type="dxa"/>
-          </w:tcPr>
-          <w:p>
-            <w:pPr>
-              <w:pStyle w:val="NoSpacing"/>
-              <w:rPr>
-                <w:lang w:val="en-GB"/>
-              </w:rPr>
-            </w:pPr>
-          </w:p>
-        </w:tc>
-      </w:tr>
-      <w:tr>
-        <w:trPr>
-          <w:trHeight w:val="814"/>
-        </w:trPr>
-        <w:tc>
-          <w:tcPr>
-            <w:tcW w:w="3037" w:type="dxa"/>
-          </w:tcPr>
-          <w:p>
-            <w:pPr>
-              <w:pStyle w:val="NoSpacing"/>
-              <w:rPr>
-                <w:lang w:val="en-GB"/>
-              </w:rPr>
-            </w:pPr>
-          </w:p>
-        </w:tc>
-        <w:tc>
-          <w:tcPr>
-            <w:tcW w:w="3037" w:type="dxa"/>
-          </w:tcPr>
-          <w:p>
-            <w:pPr>
-              <w:pStyle w:val="NoSpacing"/>
-              <w:rPr>
-                <w:lang w:val="en-GB"/>
-              </w:rPr>
-            </w:pPr>
-          </w:p>
-        </w:tc>
-        <w:tc>
-          <w:tcPr>
-            <w:tcW w:w="3037" w:type="dxa"/>
-          </w:tcPr>
-          <w:p>
-            <w:pPr>
-              <w:pStyle w:val="NoSpacing"/>
-              <w:rPr>
-                <w:lang w:val="en-GB"/>
-              </w:rPr>
-            </w:pPr>
-          </w:p>
-        </w:tc>
-      </w:tr>
     </w:tbl>
     <w:p>
       <w:pPr>
@@ -647,8 +739,8 @@
     </w:p>
     <w:p/>
     <w:sectPr>
-      <w:headerReference w:type="default" r:id="rId8"/>
-      <w:footerReference w:type="default" r:id="rId9"/>
+      <w:headerReference w:type="default" r:id="rId10"/>
+      <w:footerReference w:type="default" r:id="rId11"/>
       <w:pgSz w:w="12240" w:h="15840"/>
       <w:pgMar w:top="1417" w:right="1417" w:bottom="1417" w:left="1417" w:header="708" w:footer="708" w:gutter="0"/>
       <w:cols w:space="708"/>
@@ -1277,6 +1369,7 @@
   <w:style w:type="character" w:default="1" w:styleId="DefaultParagraphFont">
     <w:name w:val="Default Paragraph Font"/>
     <w:uiPriority w:val="1"/>
+    <w:semiHidden/>
     <w:unhideWhenUsed/>
   </w:style>
   <w:style w:type="table" w:default="1" w:styleId="TableNormal">
@@ -1387,6 +1480,33 @@
     </w:rPr>
   </w:style>
 </w:styles>
+</file>
+
+<file path=word/ink/ink1.xml><?xml version="1.0" encoding="utf-8"?>
+<inkml:ink xmlns:inkml="http://www.w3.org/2003/InkML">
+  <inkml:definitions>
+    <inkml:context xml:id="ctx0">
+      <inkml:inkSource xml:id="inkSrc0">
+        <inkml:traceFormat>
+          <inkml:channel name="X" type="integer" min="-2.14748E9" max="2.14748E9" units="cm"/>
+          <inkml:channel name="Y" type="integer" min="-2.14748E9" max="2.14748E9" units="cm"/>
+          <inkml:channel name="F" type="integer" max="32767" units="dev"/>
+        </inkml:traceFormat>
+        <inkml:channelProperties>
+          <inkml:channelProperty channel="X" name="resolution" value="1000" units="1/cm"/>
+          <inkml:channelProperty channel="Y" name="resolution" value="1000" units="1/cm"/>
+          <inkml:channelProperty channel="F" name="resolution" value="0" units="1/dev"/>
+        </inkml:channelProperties>
+      </inkml:inkSource>
+      <inkml:timestamp xml:id="ts0" timeString="2025-03-25T12:49:35.368"/>
+    </inkml:context>
+    <inkml:brush xml:id="br0">
+      <inkml:brushProperty name="width" value="0.035" units="cm"/>
+      <inkml:brushProperty name="height" value="0.035" units="cm"/>
+    </inkml:brush>
+  </inkml:definitions>
+  <inkml:trace contextRef="#ctx0" brushRef="#br0">349 92 952,'1'6'9579,"0"11"-6587,1 29-3201,-7 152 1406,2-166-820,-1-1 0,-1 0 1,-1 1-1,-18 46 0,16-53-194,-6 27 0,-3 10-174,-4 15-113,19-49 106,2-35-1,1 0 0,1 0 0,-1 0 0,1 1 0,0-1 0,1 1 0,-1-1 0,1 1 0,1 0 0,-1 0 0,1 0 0,7-9 0,9-8-1,34-32 1,-45 46-1,11-9 4,0 1 0,1 0 0,30-16 0,-38 25-2,1 0 0,0 2 0,0-1 0,1 2 0,0 0 0,0 1 0,16-2 0,-23 5 0,0 0 0,1 1 0,-1 0 0,0 1 0,15 2 0,-18-2-1,-1 0-1,0 0 1,0 0 0,0 1 0,0 0 0,0 0 0,0 0 0,0 0 0,-1 0 0,1 1 0,-1 0 0,6 5 0,1 2-12,-9-8 15,1-1-1,-1 0 1,0 1-1,1-1 1,-1 1 0,0 0-1,0 0 1,0-1-1,0 1 1,0 0-1,0 0 1,-1 0 0,1 0-1,-1 0 1,1 0-1,-1 0 1,0 0-1,0 2 1,0 8 17,-1-1 0,0 1 1,-1-1-1,0 1 0,-1-1 0,0 0 0,-1 0 1,0 0-1,-6 12 0,-1 2 62,9-23-80,1 0 0,-1 0 1,1 0-1,-1 0 1,0 0-1,1-1 1,-1 1-1,0-1 0,0 0 1,0 1-1,0-1 1,-5 2-1,-31 12 40,31-12-42,-94 37 10,-42 15 18,122-48-37,-2-1 0,1-1 0,-1-1 0,1-1 0,-1-1 0,0-1 0,-27-3 0,43 2-6,-1-1 0,0 0 0,0-1 0,0 0 0,1 0 0,-1-1 1,1 0-1,0 0 0,0-1 0,0 0 0,0 0 0,1 0 0,-1-1 0,1 0 1,0 0-1,1-1 0,-1 0 0,1 0 0,0 0 0,0 0 0,1-1 1,0 0-1,0 0 0,-3-8 0,0-7 5,1 1 1,1-1-1,1 0 0,0 0 0,2-1 1,1 1-1,0-1 0,2 1 1,1-1-1,0 1 0,2 0 0,0 0 1,2 0-1,0 0 0,2 1 1,0 0-1,1 0 0,18-28 1,-16 33 8,2 0 0,0 1 0,0 0 0,2 1 0,0 1 0,19-14 0,2-1 0,-25 19-6,0 0 0,1 0 0,0 1 0,14-6 0,55-28 3,-49 24 3,1 2 0,55-19 1,-71 30-6,0 0 0,0 2 1,0 0-1,0 0 0,0 2 1,1 0-1,-1 1 0,1 1 1,19 3-1,-33-3 4,-1 0-1,1 0 1,-1 0 0,1 1-1,-1-1 1,0 1 0,1 0-1,-1 0 1,0 0 0,0 0-1,0 0 1,0 1 0,2 3-1,-4-5 5,0 0 0,0 1 1,0-1-1,-1 1 0,1-1 0,0 1 0,-1-1 0,1 1 0,-1-1 0,0 1 0,0 0 0,1-1 0,-1 1 1,0 0-1,0-1 0,0 1 0,-1-1 0,1 1 0,0 0 0,-1-1 0,1 1 0,-1-1 0,1 1 1,-1-1-1,0 1 0,1-1 0,-1 1 0,0-1 0,0 0 0,-2 2 0,-23 29 62,-61 55 1,12-13-14,46-45-27,-48 37 1,77-66-29,0 0 1,1 0-1,-1 0 1,0 0 0,0 0-1,0 0 1,0 0-1,0 0 1,0 0 0,0 0-1,0 0 1,0 0-1,0 0 1,0 0 0,0 0-1,0 0 1,0 0 0,0 0-1,1 0 1,-1 0-1,0 0 1,0 0 0,0 0-1,0 0 1,0 0-1,0 1 1,0-1 0,0 0-1,0 0 1,0 0-1,0 0 1,0 0 0,0 0-1,0 0 1,0 0-1,0 0 1,0 0 0,0 0-1,0 0 1,0 0-1,0 0 1,0 0 0,0 1-1,0-1 1,0 0-1,0 0 1,0 0 0,0 0-1,0 0 1,0 0-1,0 0 1,0 0 0,0 0-1,0 0 1,0 0 0,0 0-1,0 0 1,0 0-1,0 0 1,-1 0 0,1 1-1,11-2-52,18-4 58,-25 4-10,30-5 23,95-13 1,-113 17-17,1 2-1,0 0 1,-1 1 0,1 0 0,27 7 0,-41-8 5,1 1 1,-1 0 0,1 1 0,-1-1-1,0 1 1,0-1 0,1 1 0,-1 0 0,0 0-1,0 0 1,-1 1 0,1-1 0,0 1-1,-1-1 1,0 1 0,1 0 0,-1 0 0,0 0-1,0 0 1,-1 0 0,1 1 0,-1-1-1,0 0 1,1 1 0,-1-1 0,-1 1 0,1 0-1,-1-1 1,1 1 0,-1-1 0,0 1-1,0 0 1,-1 5 0,-2 6 7,1 0 0,-2 0 0,0-1 0,-1 1 0,0-1 1,-14 24-1,6-15-1,-2-1 0,0 0 0,-1-1 0,-2-1 0,0 0 0,-1-2 0,0 0 0,-32 21 0,-21 10 38,-94 47 0,103-63-38,-1-2 1,-2-3 0,-87 25-1,149-52-3,-24 3-121,28-4 109,-1 0-1,1 0 0,0 0 1,-1 0-1,1 0 0,0 0 1,-1 0-1,1 0 0,0 0 1,0 0-1,-1-1 0,1 1 0,0 0 1,0 0-1,-1 0 0,1 0 1,0-1-1,0 1 0,0 0 1,0 0-1,-1-1 0,1 1 1,0 0-1,0 0 0,0-1 1,0 1-1,0 0 0,-1 0 0,1-1 1,5-15-92,1 7 94,-1 1 0,2-1 0,-1 1 1,1 0-1,1 1 0,0-1 0,8-6 0,67-42 3,-50 35 1,191-143 46,28-19 2,-44 60-286,74-49 667,-208 118 1915,-3-8-1203</inkml:trace>
+</inkml:ink>
 </file>
 
 <file path=word/theme/theme1.xml><?xml version="1.0" encoding="utf-8"?>

</xml_diff>

<commit_message>
Signed equal contribution form
</commit_message>
<xml_diff>
--- a/Group Project Files/EqualContribution_P18_Bwanya.docx
+++ b/Group Project Files/EqualContribution_P18_Bwanya.docx
@@ -1,10 +1,10 @@
 
 <file path=word/document.xml><?xml version="1.0" encoding="utf-8"?>
-<w:document xmlns:wpc="http://schemas.microsoft.com/office/word/2010/wordprocessingCanvas" xmlns:cx="http://schemas.microsoft.com/office/drawing/2014/chartex" xmlns:cx1="http://schemas.microsoft.com/office/drawing/2015/9/8/chartex" xmlns:cx2="http://schemas.microsoft.com/office/drawing/2015/10/21/chartex" xmlns:cx3="http://schemas.microsoft.com/office/drawing/2016/5/9/chartex" xmlns:cx4="http://schemas.microsoft.com/office/drawing/2016/5/10/chartex" xmlns:cx5="http://schemas.microsoft.com/office/drawing/2016/5/11/chartex" xmlns:cx6="http://schemas.microsoft.com/office/drawing/2016/5/12/chartex" xmlns:cx7="http://schemas.microsoft.com/office/drawing/2016/5/13/chartex" xmlns:cx8="http://schemas.microsoft.com/office/drawing/2016/5/14/chartex" xmlns:mc="http://schemas.openxmlformats.org/markup-compatibility/2006" xmlns:aink="http://schemas.microsoft.com/office/drawing/2016/ink" xmlns:am3d="http://schemas.microsoft.com/office/drawing/2017/model3d" xmlns:o="urn:schemas-microsoft-com:office:office" xmlns:oel="http://schemas.microsoft.com/office/2019/extlst" xmlns:r="http://schemas.openxmlformats.org/officeDocument/2006/relationships" xmlns:m="http://schemas.openxmlformats.org/officeDocument/2006/math" xmlns:v="urn:schemas-microsoft-com:vml" xmlns:wp14="http://schemas.microsoft.com/office/word/2010/wordprocessingDrawing" xmlns:wp="http://schemas.openxmlformats.org/drawingml/2006/wordprocessingDrawing" xmlns:w10="urn:schemas-microsoft-com:office:word" xmlns:w="http://schemas.openxmlformats.org/wordprocessingml/2006/main" xmlns:w14="http://schemas.microsoft.com/office/word/2010/wordml" xmlns:w15="http://schemas.microsoft.com/office/word/2012/wordml" xmlns:w16cex="http://schemas.microsoft.com/office/word/2018/wordml/cex" xmlns:w16cid="http://schemas.microsoft.com/office/word/2016/wordml/cid" xmlns:w16="http://schemas.microsoft.com/office/word/2018/wordml" xmlns:w16du="http://schemas.microsoft.com/office/word/2023/wordml/word16du" xmlns:w16sdtdh="http://schemas.microsoft.com/office/word/2020/wordml/sdtdatahash" xmlns:w16sdtfl="http://schemas.microsoft.com/office/word/2024/wordml/sdtformatlock" xmlns:w16se="http://schemas.microsoft.com/office/word/2015/wordml/symex" xmlns:wpg="http://schemas.microsoft.com/office/word/2010/wordprocessingGroup" xmlns:wpi="http://schemas.microsoft.com/office/word/2010/wordprocessingInk" xmlns:wne="http://schemas.microsoft.com/office/word/2006/wordml" xmlns:wps="http://schemas.microsoft.com/office/word/2010/wordprocessingShape" mc:Ignorable="w14 w15 w16se w16cid w16 w16cex w16sdtdh w16sdtfl w16du wp14">
+<w:document xmlns:wpc="http://schemas.microsoft.com/office/word/2010/wordprocessingCanvas" xmlns:cx="http://schemas.microsoft.com/office/drawing/2014/chartex" xmlns:cx1="http://schemas.microsoft.com/office/drawing/2015/9/8/chartex" xmlns:cx2="http://schemas.microsoft.com/office/drawing/2015/10/21/chartex" xmlns:cx3="http://schemas.microsoft.com/office/drawing/2016/5/9/chartex" xmlns:cx4="http://schemas.microsoft.com/office/drawing/2016/5/10/chartex" xmlns:cx5="http://schemas.microsoft.com/office/drawing/2016/5/11/chartex" xmlns:cx6="http://schemas.microsoft.com/office/drawing/2016/5/12/chartex" xmlns:cx7="http://schemas.microsoft.com/office/drawing/2016/5/13/chartex" xmlns:cx8="http://schemas.microsoft.com/office/drawing/2016/5/14/chartex" xmlns:mc="http://schemas.openxmlformats.org/markup-compatibility/2006" xmlns:aink="http://schemas.microsoft.com/office/drawing/2016/ink" xmlns:am3d="http://schemas.microsoft.com/office/drawing/2017/model3d" xmlns:o="urn:schemas-microsoft-com:office:office" xmlns:oel="http://schemas.microsoft.com/office/2019/extlst" xmlns:r="http://schemas.openxmlformats.org/officeDocument/2006/relationships" xmlns:m="http://schemas.openxmlformats.org/officeDocument/2006/math" xmlns:v="urn:schemas-microsoft-com:vml" xmlns:wp14="http://schemas.microsoft.com/office/word/2010/wordprocessingDrawing" xmlns:wp="http://schemas.openxmlformats.org/drawingml/2006/wordprocessingDrawing" xmlns:w10="urn:schemas-microsoft-com:office:word" xmlns:w="http://schemas.openxmlformats.org/wordprocessingml/2006/main" xmlns:w14="http://schemas.microsoft.com/office/word/2010/wordml" xmlns:w15="http://schemas.microsoft.com/office/word/2012/wordml" xmlns:w16cex="http://schemas.microsoft.com/office/word/2018/wordml/cex" xmlns:w16cid="http://schemas.microsoft.com/office/word/2016/wordml/cid" xmlns:w16="http://schemas.microsoft.com/office/word/2018/wordml" xmlns:w16du="http://schemas.microsoft.com/office/word/2023/wordml/word16du" xmlns:w16sdtdh="http://schemas.microsoft.com/office/word/2020/wordml/sdtdatahash" xmlns:w16se="http://schemas.microsoft.com/office/word/2015/wordml/symex" xmlns:wpg="http://schemas.microsoft.com/office/word/2010/wordprocessingGroup" xmlns:wpi="http://schemas.microsoft.com/office/word/2010/wordprocessingInk" xmlns:wne="http://schemas.microsoft.com/office/word/2006/wordml" xmlns:wps="http://schemas.microsoft.com/office/word/2010/wordprocessingShape" mc:Ignorable="w14 w15 w16se w16cid w16 w16cex w16sdtdh w16du wp14">
   <w:body>
     <w:p>
       <w:pPr>
-        <w:pStyle w:val="NoSpacing"/>
+        <w:pStyle w:val="Geenafstand"/>
         <w:rPr>
           <w:b/>
           <w:bCs/>
@@ -22,7 +22,7 @@
     </w:p>
     <w:p>
       <w:pPr>
-        <w:pStyle w:val="NoSpacing"/>
+        <w:pStyle w:val="Geenafstand"/>
         <w:rPr>
           <w:b/>
           <w:bCs/>
@@ -32,7 +32,7 @@
     </w:p>
     <w:p>
       <w:pPr>
-        <w:pStyle w:val="NoSpacing"/>
+        <w:pStyle w:val="Geenafstand"/>
         <w:rPr>
           <w:b/>
           <w:bCs/>
@@ -42,7 +42,7 @@
     </w:p>
     <w:p>
       <w:pPr>
-        <w:pStyle w:val="NoSpacing"/>
+        <w:pStyle w:val="Geenafstand"/>
         <w:rPr>
           <w:b/>
           <w:bCs/>
@@ -84,7 +84,7 @@
     </w:p>
     <w:p>
       <w:pPr>
-        <w:pStyle w:val="NoSpacing"/>
+        <w:pStyle w:val="Geenafstand"/>
         <w:rPr>
           <w:lang w:val="en-GB"/>
         </w:rPr>
@@ -92,7 +92,7 @@
     </w:p>
     <w:p>
       <w:pPr>
-        <w:pStyle w:val="NoSpacing"/>
+        <w:pStyle w:val="Geenafstand"/>
         <w:rPr>
           <w:lang w:val="en-GB"/>
         </w:rPr>
@@ -130,7 +130,7 @@
     </w:p>
     <w:p>
       <w:pPr>
-        <w:pStyle w:val="NoSpacing"/>
+        <w:pStyle w:val="Geenafstand"/>
         <w:rPr>
           <w:lang w:val="en-GB"/>
         </w:rPr>
@@ -144,7 +144,7 @@
     </w:p>
     <w:p>
       <w:pPr>
-        <w:pStyle w:val="NoSpacing"/>
+        <w:pStyle w:val="Geenafstand"/>
         <w:rPr>
           <w:lang w:val="en-GB"/>
         </w:rPr>
@@ -152,7 +152,7 @@
     </w:p>
     <w:p>
       <w:pPr>
-        <w:pStyle w:val="NoSpacing"/>
+        <w:pStyle w:val="Geenafstand"/>
         <w:rPr>
           <w:lang w:val="en-GB"/>
         </w:rPr>
@@ -166,7 +166,7 @@
     </w:p>
     <w:p>
       <w:pPr>
-        <w:pStyle w:val="NoSpacing"/>
+        <w:pStyle w:val="Geenafstand"/>
         <w:numPr>
           <w:ilvl w:val="0"/>
           <w:numId w:val="1"/>
@@ -184,7 +184,7 @@
     </w:p>
     <w:p>
       <w:pPr>
-        <w:pStyle w:val="NoSpacing"/>
+        <w:pStyle w:val="Geenafstand"/>
         <w:numPr>
           <w:ilvl w:val="0"/>
           <w:numId w:val="1"/>
@@ -197,12 +197,26 @@
         <w:rPr>
           <w:lang w:val="en-GB"/>
         </w:rPr>
-        <w:t xml:space="preserve">involved in making the presentation/ report/ .. </w:t>
+        <w:t>involved in making the presentation/ report/</w:t>
+      </w:r>
+      <w:proofErr w:type="gramStart"/>
+      <w:r>
+        <w:rPr>
+          <w:lang w:val="en-GB"/>
+        </w:rPr>
+        <w:t xml:space="preserve"> ..</w:t>
+      </w:r>
+      <w:proofErr w:type="gramEnd"/>
+      <w:r>
+        <w:rPr>
+          <w:lang w:val="en-GB"/>
+        </w:rPr>
+        <w:t xml:space="preserve"> </w:t>
       </w:r>
     </w:p>
     <w:p>
       <w:pPr>
-        <w:pStyle w:val="NoSpacing"/>
+        <w:pStyle w:val="Geenafstand"/>
         <w:rPr>
           <w:lang w:val="en-GB"/>
         </w:rPr>
@@ -210,7 +224,7 @@
     </w:p>
     <w:p>
       <w:pPr>
-        <w:pStyle w:val="NoSpacing"/>
+        <w:pStyle w:val="Geenafstand"/>
         <w:rPr>
           <w:lang w:val="en-GB"/>
         </w:rPr>
@@ -224,7 +238,7 @@
     </w:p>
     <w:p>
       <w:pPr>
-        <w:pStyle w:val="NoSpacing"/>
+        <w:pStyle w:val="Geenafstand"/>
         <w:rPr>
           <w:lang w:val="en-GB"/>
         </w:rPr>
@@ -238,7 +252,7 @@
     </w:p>
     <w:p>
       <w:pPr>
-        <w:pStyle w:val="NoSpacing"/>
+        <w:pStyle w:val="Geenafstand"/>
         <w:rPr>
           <w:lang w:val="en-GB"/>
         </w:rPr>
@@ -252,7 +266,7 @@
     </w:p>
     <w:p>
       <w:pPr>
-        <w:pStyle w:val="NoSpacing"/>
+        <w:pStyle w:val="Geenafstand"/>
         <w:rPr>
           <w:lang w:val="en-GB"/>
         </w:rPr>
@@ -260,7 +274,7 @@
     </w:p>
     <w:tbl>
       <w:tblPr>
-        <w:tblStyle w:val="TableGrid"/>
+        <w:tblStyle w:val="Tabelraster"/>
         <w:tblW w:w="0" w:type="auto"/>
         <w:tblLook w:val="04A0" w:firstRow="1" w:lastRow="0" w:firstColumn="1" w:lastColumn="0" w:noHBand="0" w:noVBand="1"/>
       </w:tblPr>
@@ -279,7 +293,7 @@
           </w:tcPr>
           <w:p>
             <w:pPr>
-              <w:pStyle w:val="NoSpacing"/>
+              <w:pStyle w:val="Geenafstand"/>
               <w:rPr>
                 <w:b/>
                 <w:bCs/>
@@ -302,7 +316,7 @@
           </w:tcPr>
           <w:p>
             <w:pPr>
-              <w:pStyle w:val="NoSpacing"/>
+              <w:pStyle w:val="Geenafstand"/>
               <w:rPr>
                 <w:b/>
                 <w:bCs/>
@@ -325,7 +339,7 @@
           </w:tcPr>
           <w:p>
             <w:pPr>
-              <w:pStyle w:val="NoSpacing"/>
+              <w:pStyle w:val="Geenafstand"/>
               <w:rPr>
                 <w:b/>
                 <w:bCs/>
@@ -353,7 +367,7 @@
           </w:tcPr>
           <w:p>
             <w:pPr>
-              <w:pStyle w:val="NoSpacing"/>
+              <w:pStyle w:val="Geenafstand"/>
               <w:rPr>
                 <w:lang w:val="en-GB"/>
               </w:rPr>
@@ -372,7 +386,7 @@
           </w:tcPr>
           <w:p>
             <w:pPr>
-              <w:pStyle w:val="NoSpacing"/>
+              <w:pStyle w:val="Geenafstand"/>
               <w:rPr>
                 <w:lang w:val="en-GB"/>
               </w:rPr>
@@ -391,18 +405,14 @@
           </w:tcPr>
           <w:p>
             <w:pPr>
-              <w:pStyle w:val="NoSpacing"/>
-              <w:rPr>
-                <w:lang/>
-              </w:rPr>
+              <w:pStyle w:val="Geenafstand"/>
             </w:pPr>
             <w:r>
               <w:rPr>
                 <w:noProof/>
-                <w:lang/>
               </w:rPr>
               <w:drawing>
-                <wp:inline distT="0" distB="0" distL="0" distR="0" wp14:anchorId="6FBC2453" wp14:editId="4934482B">
+                <wp:inline distT="0" distB="0" distL="0" distR="0" wp14:anchorId="6FBC2453" wp14:editId="304B15C3">
                   <wp:extent cx="1985645" cy="1116952"/>
                   <wp:effectExtent l="0" t="0" r="0" b="7620"/>
                   <wp:docPr id="573944065" name="Picture 2"/>
@@ -453,7 +463,7 @@
           </w:p>
           <w:p>
             <w:pPr>
-              <w:pStyle w:val="NoSpacing"/>
+              <w:pStyle w:val="Geenafstand"/>
               <w:rPr>
                 <w:lang w:val="en-GB"/>
               </w:rPr>
@@ -471,7 +481,7 @@
           </w:tcPr>
           <w:p>
             <w:pPr>
-              <w:pStyle w:val="NoSpacing"/>
+              <w:pStyle w:val="Geenafstand"/>
               <w:rPr>
                 <w:lang w:val="en-GB"/>
               </w:rPr>
@@ -490,7 +500,7 @@
           </w:tcPr>
           <w:p>
             <w:pPr>
-              <w:pStyle w:val="NoSpacing"/>
+              <w:pStyle w:val="Geenafstand"/>
               <w:rPr>
                 <w:lang w:val="en-GB"/>
               </w:rPr>
@@ -509,7 +519,7 @@
           </w:tcPr>
           <w:p>
             <w:pPr>
-              <w:pStyle w:val="NoSpacing"/>
+              <w:pStyle w:val="Geenafstand"/>
               <w:rPr>
                 <w:lang w:val="en-GB"/>
               </w:rPr>
@@ -551,7 +561,7 @@
                     </wp:anchor>
                   </w:drawing>
                 </mc:Choice>
-                <mc:Fallback>
+                <mc:Fallback xmlns:w16sdtfl="http://schemas.microsoft.com/office/word/2024/wordml/sdtformatlock">
                   <w:pict>
                     <v:shapetype w14:anchorId="1543A793" id="_x0000_t75" coordsize="21600,21600" o:spt="75" o:preferrelative="t" path="m@4@5l@4@11@9@11@9@5xe" filled="f" stroked="f">
                       <v:stroke joinstyle="miter"/>
@@ -592,7 +602,7 @@
           </w:tcPr>
           <w:p>
             <w:pPr>
-              <w:pStyle w:val="NoSpacing"/>
+              <w:pStyle w:val="Geenafstand"/>
               <w:rPr>
                 <w:lang w:val="en-GB"/>
               </w:rPr>
@@ -611,7 +621,7 @@
           </w:tcPr>
           <w:p>
             <w:pPr>
-              <w:pStyle w:val="NoSpacing"/>
+              <w:pStyle w:val="Geenafstand"/>
               <w:rPr>
                 <w:lang w:val="en-GB"/>
               </w:rPr>
@@ -630,7 +640,7 @@
           </w:tcPr>
           <w:p>
             <w:pPr>
-              <w:pStyle w:val="NoSpacing"/>
+              <w:pStyle w:val="Geenafstand"/>
               <w:rPr>
                 <w:lang w:val="en-GB"/>
               </w:rPr>
@@ -672,7 +682,7 @@
                     </wp:anchor>
                   </w:drawing>
                 </mc:Choice>
-                <mc:Fallback>
+                <mc:Fallback xmlns:w16sdtfl="http://schemas.microsoft.com/office/word/2024/wordml/sdtformatlock">
                   <w:pict>
                     <v:shapetype w14:anchorId="2C48C4BB" id="_x0000_t75" coordsize="21600,21600" o:spt="75" o:preferrelative="t" path="m@4@5l@4@11@9@11@9@5xe" filled="f" stroked="f">
                       <v:stroke joinstyle="miter"/>
@@ -713,11 +723,17 @@
           </w:tcPr>
           <w:p>
             <w:pPr>
-              <w:pStyle w:val="NoSpacing"/>
+              <w:pStyle w:val="Geenafstand"/>
               <w:rPr>
                 <w:lang w:val="en-GB"/>
               </w:rPr>
             </w:pPr>
+            <w:r>
+              <w:rPr>
+                <w:lang w:val="en-GB"/>
+              </w:rPr>
+              <w:t>Anne Fleur van Groningen</w:t>
+            </w:r>
           </w:p>
         </w:tc>
         <w:tc>
@@ -726,11 +742,17 @@
           </w:tcPr>
           <w:p>
             <w:pPr>
-              <w:pStyle w:val="NoSpacing"/>
+              <w:pStyle w:val="Geenafstand"/>
               <w:rPr>
                 <w:lang w:val="en-GB"/>
               </w:rPr>
             </w:pPr>
+            <w:r>
+              <w:rPr>
+                <w:lang w:val="en-GB"/>
+              </w:rPr>
+              <w:t>I6315029</w:t>
+            </w:r>
           </w:p>
         </w:tc>
         <w:tc>
@@ -739,11 +761,76 @@
           </w:tcPr>
           <w:p>
             <w:pPr>
-              <w:pStyle w:val="NoSpacing"/>
+              <w:pStyle w:val="Geenafstand"/>
               <w:rPr>
                 <w:lang w:val="en-GB"/>
               </w:rPr>
             </w:pPr>
+            <w:r>
+              <w:rPr>
+                <w:noProof/>
+                <w:lang w:val="en-GB"/>
+              </w:rPr>
+              <mc:AlternateContent>
+                <mc:Choice Requires="wpi">
+                  <w:drawing>
+                    <wp:anchor distT="0" distB="0" distL="114300" distR="114300" simplePos="0" relativeHeight="251663360" behindDoc="0" locked="0" layoutInCell="1" allowOverlap="1" wp14:anchorId="41EB866E" wp14:editId="09E84FD3">
+                      <wp:simplePos x="0" y="0"/>
+                      <wp:positionH relativeFrom="column">
+                        <wp:posOffset>435035</wp:posOffset>
+                      </wp:positionH>
+                      <wp:positionV relativeFrom="paragraph">
+                        <wp:posOffset>70675</wp:posOffset>
+                      </wp:positionV>
+                      <wp:extent cx="418320" cy="420480"/>
+                      <wp:effectExtent l="38100" t="38100" r="0" b="36830"/>
+                      <wp:wrapNone/>
+                      <wp:docPr id="503818021" name="Inkt 1"/>
+                      <wp:cNvGraphicFramePr/>
+                      <a:graphic xmlns:a="http://schemas.openxmlformats.org/drawingml/2006/main">
+                        <a:graphicData uri="http://schemas.microsoft.com/office/word/2010/wordprocessingInk">
+                          <w14:contentPart bwMode="auto" r:id="rId12">
+                            <w14:nvContentPartPr>
+                              <w14:cNvContentPartPr/>
+                            </w14:nvContentPartPr>
+                            <w14:xfrm>
+                              <a:off x="0" y="0"/>
+                              <a:ext cx="418320" cy="420480"/>
+                            </w14:xfrm>
+                          </w14:contentPart>
+                        </a:graphicData>
+                      </a:graphic>
+                    </wp:anchor>
+                  </w:drawing>
+                </mc:Choice>
+                <mc:Fallback>
+                  <w:pict>
+                    <v:shapetype w14:anchorId="2C185847" id="_x0000_t75" coordsize="21600,21600" o:spt="75" o:preferrelative="t" path="m@4@5l@4@11@9@11@9@5xe" filled="f" stroked="f">
+                      <v:stroke joinstyle="miter"/>
+                      <v:formulas>
+                        <v:f eqn="if lineDrawn pixelLineWidth 0"/>
+                        <v:f eqn="sum @0 1 0"/>
+                        <v:f eqn="sum 0 0 @1"/>
+                        <v:f eqn="prod @2 1 2"/>
+                        <v:f eqn="prod @3 21600 pixelWidth"/>
+                        <v:f eqn="prod @3 21600 pixelHeight"/>
+                        <v:f eqn="sum @0 0 1"/>
+                        <v:f eqn="prod @6 1 2"/>
+                        <v:f eqn="prod @7 21600 pixelWidth"/>
+                        <v:f eqn="sum @8 21600 0"/>
+                        <v:f eqn="prod @7 21600 pixelHeight"/>
+                        <v:f eqn="sum @10 21600 0"/>
+                      </v:formulas>
+                      <v:path o:extrusionok="f" gradientshapeok="t" o:connecttype="rect"/>
+                      <o:lock v:ext="edit" aspectratio="t"/>
+                    </v:shapetype>
+                    <v:shape id="Inkt 1" o:spid="_x0000_s1026" type="#_x0000_t75" style="position:absolute;margin-left:33.75pt;margin-top:5.05pt;width:33.95pt;height:34.05pt;z-index:251663360;visibility:visible;mso-wrap-style:square;mso-wrap-distance-left:9pt;mso-wrap-distance-top:0;mso-wrap-distance-right:9pt;mso-wrap-distance-bottom:0;mso-position-horizontal:absolute;mso-position-horizontal-relative:text;mso-position-vertical:absolute;mso-position-vertical-relative:text" o:gfxdata="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">
+                      <v:imagedata r:id="rId13" o:title=""/>
+                    </v:shape>
+                  </w:pict>
+                </mc:Fallback>
+              </mc:AlternateContent>
+            </w:r>
           </w:p>
         </w:tc>
       </w:tr>
@@ -757,7 +844,7 @@
           </w:tcPr>
           <w:p>
             <w:pPr>
-              <w:pStyle w:val="NoSpacing"/>
+              <w:pStyle w:val="Geenafstand"/>
               <w:rPr>
                 <w:lang w:val="en-GB"/>
               </w:rPr>
@@ -770,7 +857,7 @@
           </w:tcPr>
           <w:p>
             <w:pPr>
-              <w:pStyle w:val="NoSpacing"/>
+              <w:pStyle w:val="Geenafstand"/>
               <w:rPr>
                 <w:lang w:val="en-GB"/>
               </w:rPr>
@@ -783,7 +870,7 @@
           </w:tcPr>
           <w:p>
             <w:pPr>
-              <w:pStyle w:val="NoSpacing"/>
+              <w:pStyle w:val="Geenafstand"/>
               <w:rPr>
                 <w:lang w:val="en-GB"/>
               </w:rPr>
@@ -794,7 +881,7 @@
     </w:tbl>
     <w:p>
       <w:pPr>
-        <w:pStyle w:val="NoSpacing"/>
+        <w:pStyle w:val="Geenafstand"/>
         <w:rPr>
           <w:lang w:val="en-GB"/>
         </w:rPr>
@@ -802,8 +889,8 @@
     </w:p>
     <w:p/>
     <w:sectPr>
-      <w:headerReference w:type="default" r:id="rId12"/>
-      <w:footerReference w:type="default" r:id="rId13"/>
+      <w:headerReference w:type="default" r:id="rId14"/>
+      <w:footerReference w:type="default" r:id="rId15"/>
       <w:pgSz w:w="12240" w:h="15840"/>
       <w:pgMar w:top="1417" w:right="1417" w:bottom="1417" w:left="1417" w:header="708" w:footer="708" w:gutter="0"/>
       <w:cols w:space="708"/>
@@ -814,7 +901,7 @@
 </file>
 
 <file path=word/endnotes.xml><?xml version="1.0" encoding="utf-8"?>
-<w:endnotes xmlns:wpc="http://schemas.microsoft.com/office/word/2010/wordprocessingCanvas" xmlns:cx="http://schemas.microsoft.com/office/drawing/2014/chartex" xmlns:cx1="http://schemas.microsoft.com/office/drawing/2015/9/8/chartex" xmlns:cx2="http://schemas.microsoft.com/office/drawing/2015/10/21/chartex" xmlns:cx3="http://schemas.microsoft.com/office/drawing/2016/5/9/chartex" xmlns:cx4="http://schemas.microsoft.com/office/drawing/2016/5/10/chartex" xmlns:cx5="http://schemas.microsoft.com/office/drawing/2016/5/11/chartex" xmlns:cx6="http://schemas.microsoft.com/office/drawing/2016/5/12/chartex" xmlns:cx7="http://schemas.microsoft.com/office/drawing/2016/5/13/chartex" xmlns:cx8="http://schemas.microsoft.com/office/drawing/2016/5/14/chartex" xmlns:mc="http://schemas.openxmlformats.org/markup-compatibility/2006" xmlns:aink="http://schemas.microsoft.com/office/drawing/2016/ink" xmlns:am3d="http://schemas.microsoft.com/office/drawing/2017/model3d" xmlns:o="urn:schemas-microsoft-com:office:office" xmlns:oel="http://schemas.microsoft.com/office/2019/extlst" xmlns:r="http://schemas.openxmlformats.org/officeDocument/2006/relationships" xmlns:m="http://schemas.openxmlformats.org/officeDocument/2006/math" xmlns:v="urn:schemas-microsoft-com:vml" xmlns:wp14="http://schemas.microsoft.com/office/word/2010/wordprocessingDrawing" xmlns:wp="http://schemas.openxmlformats.org/drawingml/2006/wordprocessingDrawing" xmlns:w10="urn:schemas-microsoft-com:office:word" xmlns:w="http://schemas.openxmlformats.org/wordprocessingml/2006/main" xmlns:w14="http://schemas.microsoft.com/office/word/2010/wordml" xmlns:w15="http://schemas.microsoft.com/office/word/2012/wordml" xmlns:w16cex="http://schemas.microsoft.com/office/word/2018/wordml/cex" xmlns:w16cid="http://schemas.microsoft.com/office/word/2016/wordml/cid" xmlns:w16="http://schemas.microsoft.com/office/word/2018/wordml" xmlns:w16du="http://schemas.microsoft.com/office/word/2023/wordml/word16du" xmlns:w16sdtdh="http://schemas.microsoft.com/office/word/2020/wordml/sdtdatahash" xmlns:w16sdtfl="http://schemas.microsoft.com/office/word/2024/wordml/sdtformatlock" xmlns:w16se="http://schemas.microsoft.com/office/word/2015/wordml/symex" xmlns:wpg="http://schemas.microsoft.com/office/word/2010/wordprocessingGroup" xmlns:wpi="http://schemas.microsoft.com/office/word/2010/wordprocessingInk" xmlns:wne="http://schemas.microsoft.com/office/word/2006/wordml" xmlns:wps="http://schemas.microsoft.com/office/word/2010/wordprocessingShape" mc:Ignorable="w14 w15 w16se w16cid w16 w16cex w16sdtdh w16sdtfl w16du wp14">
+<w:endnotes xmlns:wpc="http://schemas.microsoft.com/office/word/2010/wordprocessingCanvas" xmlns:cx="http://schemas.microsoft.com/office/drawing/2014/chartex" xmlns:cx1="http://schemas.microsoft.com/office/drawing/2015/9/8/chartex" xmlns:cx2="http://schemas.microsoft.com/office/drawing/2015/10/21/chartex" xmlns:cx3="http://schemas.microsoft.com/office/drawing/2016/5/9/chartex" xmlns:cx4="http://schemas.microsoft.com/office/drawing/2016/5/10/chartex" xmlns:cx5="http://schemas.microsoft.com/office/drawing/2016/5/11/chartex" xmlns:cx6="http://schemas.microsoft.com/office/drawing/2016/5/12/chartex" xmlns:cx7="http://schemas.microsoft.com/office/drawing/2016/5/13/chartex" xmlns:cx8="http://schemas.microsoft.com/office/drawing/2016/5/14/chartex" xmlns:mc="http://schemas.openxmlformats.org/markup-compatibility/2006" xmlns:aink="http://schemas.microsoft.com/office/drawing/2016/ink" xmlns:am3d="http://schemas.microsoft.com/office/drawing/2017/model3d" xmlns:o="urn:schemas-microsoft-com:office:office" xmlns:oel="http://schemas.microsoft.com/office/2019/extlst" xmlns:r="http://schemas.openxmlformats.org/officeDocument/2006/relationships" xmlns:m="http://schemas.openxmlformats.org/officeDocument/2006/math" xmlns:v="urn:schemas-microsoft-com:vml" xmlns:wp14="http://schemas.microsoft.com/office/word/2010/wordprocessingDrawing" xmlns:wp="http://schemas.openxmlformats.org/drawingml/2006/wordprocessingDrawing" xmlns:w10="urn:schemas-microsoft-com:office:word" xmlns:w="http://schemas.openxmlformats.org/wordprocessingml/2006/main" xmlns:w14="http://schemas.microsoft.com/office/word/2010/wordml" xmlns:w15="http://schemas.microsoft.com/office/word/2012/wordml" xmlns:w16cex="http://schemas.microsoft.com/office/word/2018/wordml/cex" xmlns:w16cid="http://schemas.microsoft.com/office/word/2016/wordml/cid" xmlns:w16="http://schemas.microsoft.com/office/word/2018/wordml" xmlns:w16du="http://schemas.microsoft.com/office/word/2023/wordml/word16du" xmlns:w16sdtdh="http://schemas.microsoft.com/office/word/2020/wordml/sdtdatahash" xmlns:w16se="http://schemas.microsoft.com/office/word/2015/wordml/symex" xmlns:wpg="http://schemas.microsoft.com/office/word/2010/wordprocessingGroup" xmlns:wpi="http://schemas.microsoft.com/office/word/2010/wordprocessingInk" xmlns:wne="http://schemas.microsoft.com/office/word/2006/wordml" xmlns:wps="http://schemas.microsoft.com/office/word/2010/wordprocessingShape" mc:Ignorable="w14 w15 w16se w16cid w16 w16cex w16sdtdh w16du wp14">
   <w:endnote w:type="separator" w:id="-1">
     <w:p>
       <w:pPr>
@@ -839,7 +926,7 @@
 </file>
 
 <file path=word/footer1.xml><?xml version="1.0" encoding="utf-8"?>
-<w:ftr xmlns:wpc="http://schemas.microsoft.com/office/word/2010/wordprocessingCanvas" xmlns:cx="http://schemas.microsoft.com/office/drawing/2014/chartex" xmlns:cx1="http://schemas.microsoft.com/office/drawing/2015/9/8/chartex" xmlns:cx2="http://schemas.microsoft.com/office/drawing/2015/10/21/chartex" xmlns:cx3="http://schemas.microsoft.com/office/drawing/2016/5/9/chartex" xmlns:cx4="http://schemas.microsoft.com/office/drawing/2016/5/10/chartex" xmlns:cx5="http://schemas.microsoft.com/office/drawing/2016/5/11/chartex" xmlns:cx6="http://schemas.microsoft.com/office/drawing/2016/5/12/chartex" xmlns:cx7="http://schemas.microsoft.com/office/drawing/2016/5/13/chartex" xmlns:cx8="http://schemas.microsoft.com/office/drawing/2016/5/14/chartex" xmlns:mc="http://schemas.openxmlformats.org/markup-compatibility/2006" xmlns:aink="http://schemas.microsoft.com/office/drawing/2016/ink" xmlns:am3d="http://schemas.microsoft.com/office/drawing/2017/model3d" xmlns:o="urn:schemas-microsoft-com:office:office" xmlns:oel="http://schemas.microsoft.com/office/2019/extlst" xmlns:r="http://schemas.openxmlformats.org/officeDocument/2006/relationships" xmlns:m="http://schemas.openxmlformats.org/officeDocument/2006/math" xmlns:v="urn:schemas-microsoft-com:vml" xmlns:wp14="http://schemas.microsoft.com/office/word/2010/wordprocessingDrawing" xmlns:wp="http://schemas.openxmlformats.org/drawingml/2006/wordprocessingDrawing" xmlns:w10="urn:schemas-microsoft-com:office:word" xmlns:w="http://schemas.openxmlformats.org/wordprocessingml/2006/main" xmlns:w14="http://schemas.microsoft.com/office/word/2010/wordml" xmlns:w15="http://schemas.microsoft.com/office/word/2012/wordml" xmlns:w16cex="http://schemas.microsoft.com/office/word/2018/wordml/cex" xmlns:w16cid="http://schemas.microsoft.com/office/word/2016/wordml/cid" xmlns:w16="http://schemas.microsoft.com/office/word/2018/wordml" xmlns:w16du="http://schemas.microsoft.com/office/word/2023/wordml/word16du" xmlns:w16sdtdh="http://schemas.microsoft.com/office/word/2020/wordml/sdtdatahash" xmlns:w16sdtfl="http://schemas.microsoft.com/office/word/2024/wordml/sdtformatlock" xmlns:w16se="http://schemas.microsoft.com/office/word/2015/wordml/symex" xmlns:wpg="http://schemas.microsoft.com/office/word/2010/wordprocessingGroup" xmlns:wpi="http://schemas.microsoft.com/office/word/2010/wordprocessingInk" xmlns:wne="http://schemas.microsoft.com/office/word/2006/wordml" xmlns:wps="http://schemas.microsoft.com/office/word/2010/wordprocessingShape" mc:Ignorable="w14 w15 w16se w16cid w16 w16cex w16sdtdh w16sdtfl w16du wp14">
+<w:ftr xmlns:wpc="http://schemas.microsoft.com/office/word/2010/wordprocessingCanvas" xmlns:cx="http://schemas.microsoft.com/office/drawing/2014/chartex" xmlns:cx1="http://schemas.microsoft.com/office/drawing/2015/9/8/chartex" xmlns:cx2="http://schemas.microsoft.com/office/drawing/2015/10/21/chartex" xmlns:cx3="http://schemas.microsoft.com/office/drawing/2016/5/9/chartex" xmlns:cx4="http://schemas.microsoft.com/office/drawing/2016/5/10/chartex" xmlns:cx5="http://schemas.microsoft.com/office/drawing/2016/5/11/chartex" xmlns:cx6="http://schemas.microsoft.com/office/drawing/2016/5/12/chartex" xmlns:cx7="http://schemas.microsoft.com/office/drawing/2016/5/13/chartex" xmlns:cx8="http://schemas.microsoft.com/office/drawing/2016/5/14/chartex" xmlns:mc="http://schemas.openxmlformats.org/markup-compatibility/2006" xmlns:aink="http://schemas.microsoft.com/office/drawing/2016/ink" xmlns:am3d="http://schemas.microsoft.com/office/drawing/2017/model3d" xmlns:o="urn:schemas-microsoft-com:office:office" xmlns:oel="http://schemas.microsoft.com/office/2019/extlst" xmlns:r="http://schemas.openxmlformats.org/officeDocument/2006/relationships" xmlns:m="http://schemas.openxmlformats.org/officeDocument/2006/math" xmlns:v="urn:schemas-microsoft-com:vml" xmlns:wp14="http://schemas.microsoft.com/office/word/2010/wordprocessingDrawing" xmlns:wp="http://schemas.openxmlformats.org/drawingml/2006/wordprocessingDrawing" xmlns:w10="urn:schemas-microsoft-com:office:word" xmlns:w="http://schemas.openxmlformats.org/wordprocessingml/2006/main" xmlns:w14="http://schemas.microsoft.com/office/word/2010/wordml" xmlns:w15="http://schemas.microsoft.com/office/word/2012/wordml" xmlns:w16cex="http://schemas.microsoft.com/office/word/2018/wordml/cex" xmlns:w16cid="http://schemas.microsoft.com/office/word/2016/wordml/cid" xmlns:w16="http://schemas.microsoft.com/office/word/2018/wordml" xmlns:w16du="http://schemas.microsoft.com/office/word/2023/wordml/word16du" xmlns:w16sdtdh="http://schemas.microsoft.com/office/word/2020/wordml/sdtdatahash" xmlns:w16se="http://schemas.microsoft.com/office/word/2015/wordml/symex" xmlns:wpg="http://schemas.microsoft.com/office/word/2010/wordprocessingGroup" xmlns:wpi="http://schemas.microsoft.com/office/word/2010/wordprocessingInk" xmlns:wne="http://schemas.microsoft.com/office/word/2006/wordml" xmlns:wps="http://schemas.microsoft.com/office/word/2010/wordprocessingShape" mc:Ignorable="w14 w15 w16se w16cid w16 w16cex w16sdtdh w16du wp14">
   <w:sdt>
     <w:sdtPr>
       <w:id w:val="1263878457"/>
@@ -856,7 +943,7 @@
     <w:sdtContent>
       <w:p>
         <w:pPr>
-          <w:pStyle w:val="Footer"/>
+          <w:pStyle w:val="Voettekst"/>
           <w:jc w:val="center"/>
         </w:pPr>
         <w:r>
@@ -885,14 +972,14 @@
   </w:sdt>
   <w:p>
     <w:pPr>
-      <w:pStyle w:val="Footer"/>
+      <w:pStyle w:val="Voettekst"/>
     </w:pPr>
   </w:p>
 </w:ftr>
 </file>
 
 <file path=word/footnotes.xml><?xml version="1.0" encoding="utf-8"?>
-<w:footnotes xmlns:wpc="http://schemas.microsoft.com/office/word/2010/wordprocessingCanvas" xmlns:cx="http://schemas.microsoft.com/office/drawing/2014/chartex" xmlns:cx1="http://schemas.microsoft.com/office/drawing/2015/9/8/chartex" xmlns:cx2="http://schemas.microsoft.com/office/drawing/2015/10/21/chartex" xmlns:cx3="http://schemas.microsoft.com/office/drawing/2016/5/9/chartex" xmlns:cx4="http://schemas.microsoft.com/office/drawing/2016/5/10/chartex" xmlns:cx5="http://schemas.microsoft.com/office/drawing/2016/5/11/chartex" xmlns:cx6="http://schemas.microsoft.com/office/drawing/2016/5/12/chartex" xmlns:cx7="http://schemas.microsoft.com/office/drawing/2016/5/13/chartex" xmlns:cx8="http://schemas.microsoft.com/office/drawing/2016/5/14/chartex" xmlns:mc="http://schemas.openxmlformats.org/markup-compatibility/2006" xmlns:aink="http://schemas.microsoft.com/office/drawing/2016/ink" xmlns:am3d="http://schemas.microsoft.com/office/drawing/2017/model3d" xmlns:o="urn:schemas-microsoft-com:office:office" xmlns:oel="http://schemas.microsoft.com/office/2019/extlst" xmlns:r="http://schemas.openxmlformats.org/officeDocument/2006/relationships" xmlns:m="http://schemas.openxmlformats.org/officeDocument/2006/math" xmlns:v="urn:schemas-microsoft-com:vml" xmlns:wp14="http://schemas.microsoft.com/office/word/2010/wordprocessingDrawing" xmlns:wp="http://schemas.openxmlformats.org/drawingml/2006/wordprocessingDrawing" xmlns:w10="urn:schemas-microsoft-com:office:word" xmlns:w="http://schemas.openxmlformats.org/wordprocessingml/2006/main" xmlns:w14="http://schemas.microsoft.com/office/word/2010/wordml" xmlns:w15="http://schemas.microsoft.com/office/word/2012/wordml" xmlns:w16cex="http://schemas.microsoft.com/office/word/2018/wordml/cex" xmlns:w16cid="http://schemas.microsoft.com/office/word/2016/wordml/cid" xmlns:w16="http://schemas.microsoft.com/office/word/2018/wordml" xmlns:w16du="http://schemas.microsoft.com/office/word/2023/wordml/word16du" xmlns:w16sdtdh="http://schemas.microsoft.com/office/word/2020/wordml/sdtdatahash" xmlns:w16sdtfl="http://schemas.microsoft.com/office/word/2024/wordml/sdtformatlock" xmlns:w16se="http://schemas.microsoft.com/office/word/2015/wordml/symex" xmlns:wpg="http://schemas.microsoft.com/office/word/2010/wordprocessingGroup" xmlns:wpi="http://schemas.microsoft.com/office/word/2010/wordprocessingInk" xmlns:wne="http://schemas.microsoft.com/office/word/2006/wordml" xmlns:wps="http://schemas.microsoft.com/office/word/2010/wordprocessingShape" mc:Ignorable="w14 w15 w16se w16cid w16 w16cex w16sdtdh w16sdtfl w16du wp14">
+<w:footnotes xmlns:wpc="http://schemas.microsoft.com/office/word/2010/wordprocessingCanvas" xmlns:cx="http://schemas.microsoft.com/office/drawing/2014/chartex" xmlns:cx1="http://schemas.microsoft.com/office/drawing/2015/9/8/chartex" xmlns:cx2="http://schemas.microsoft.com/office/drawing/2015/10/21/chartex" xmlns:cx3="http://schemas.microsoft.com/office/drawing/2016/5/9/chartex" xmlns:cx4="http://schemas.microsoft.com/office/drawing/2016/5/10/chartex" xmlns:cx5="http://schemas.microsoft.com/office/drawing/2016/5/11/chartex" xmlns:cx6="http://schemas.microsoft.com/office/drawing/2016/5/12/chartex" xmlns:cx7="http://schemas.microsoft.com/office/drawing/2016/5/13/chartex" xmlns:cx8="http://schemas.microsoft.com/office/drawing/2016/5/14/chartex" xmlns:mc="http://schemas.openxmlformats.org/markup-compatibility/2006" xmlns:aink="http://schemas.microsoft.com/office/drawing/2016/ink" xmlns:am3d="http://schemas.microsoft.com/office/drawing/2017/model3d" xmlns:o="urn:schemas-microsoft-com:office:office" xmlns:oel="http://schemas.microsoft.com/office/2019/extlst" xmlns:r="http://schemas.openxmlformats.org/officeDocument/2006/relationships" xmlns:m="http://schemas.openxmlformats.org/officeDocument/2006/math" xmlns:v="urn:schemas-microsoft-com:vml" xmlns:wp14="http://schemas.microsoft.com/office/word/2010/wordprocessingDrawing" xmlns:wp="http://schemas.openxmlformats.org/drawingml/2006/wordprocessingDrawing" xmlns:w10="urn:schemas-microsoft-com:office:word" xmlns:w="http://schemas.openxmlformats.org/wordprocessingml/2006/main" xmlns:w14="http://schemas.microsoft.com/office/word/2010/wordml" xmlns:w15="http://schemas.microsoft.com/office/word/2012/wordml" xmlns:w16cex="http://schemas.microsoft.com/office/word/2018/wordml/cex" xmlns:w16cid="http://schemas.microsoft.com/office/word/2016/wordml/cid" xmlns:w16="http://schemas.microsoft.com/office/word/2018/wordml" xmlns:w16du="http://schemas.microsoft.com/office/word/2023/wordml/word16du" xmlns:w16sdtdh="http://schemas.microsoft.com/office/word/2020/wordml/sdtdatahash" xmlns:w16se="http://schemas.microsoft.com/office/word/2015/wordml/symex" xmlns:wpg="http://schemas.microsoft.com/office/word/2010/wordprocessingGroup" xmlns:wpi="http://schemas.microsoft.com/office/word/2010/wordprocessingInk" xmlns:wne="http://schemas.microsoft.com/office/word/2006/wordml" xmlns:wps="http://schemas.microsoft.com/office/word/2010/wordprocessingShape" mc:Ignorable="w14 w15 w16se w16cid w16 w16cex w16sdtdh w16du wp14">
   <w:footnote w:type="separator" w:id="-1">
     <w:p>
       <w:pPr>
@@ -917,22 +1004,22 @@
 </file>
 
 <file path=word/header1.xml><?xml version="1.0" encoding="utf-8"?>
-<w:hdr xmlns:wpc="http://schemas.microsoft.com/office/word/2010/wordprocessingCanvas" xmlns:cx="http://schemas.microsoft.com/office/drawing/2014/chartex" xmlns:cx1="http://schemas.microsoft.com/office/drawing/2015/9/8/chartex" xmlns:cx2="http://schemas.microsoft.com/office/drawing/2015/10/21/chartex" xmlns:cx3="http://schemas.microsoft.com/office/drawing/2016/5/9/chartex" xmlns:cx4="http://schemas.microsoft.com/office/drawing/2016/5/10/chartex" xmlns:cx5="http://schemas.microsoft.com/office/drawing/2016/5/11/chartex" xmlns:cx6="http://schemas.microsoft.com/office/drawing/2016/5/12/chartex" xmlns:cx7="http://schemas.microsoft.com/office/drawing/2016/5/13/chartex" xmlns:cx8="http://schemas.microsoft.com/office/drawing/2016/5/14/chartex" xmlns:mc="http://schemas.openxmlformats.org/markup-compatibility/2006" xmlns:aink="http://schemas.microsoft.com/office/drawing/2016/ink" xmlns:am3d="http://schemas.microsoft.com/office/drawing/2017/model3d" xmlns:o="urn:schemas-microsoft-com:office:office" xmlns:oel="http://schemas.microsoft.com/office/2019/extlst" xmlns:r="http://schemas.openxmlformats.org/officeDocument/2006/relationships" xmlns:m="http://schemas.openxmlformats.org/officeDocument/2006/math" xmlns:v="urn:schemas-microsoft-com:vml" xmlns:wp14="http://schemas.microsoft.com/office/word/2010/wordprocessingDrawing" xmlns:wp="http://schemas.openxmlformats.org/drawingml/2006/wordprocessingDrawing" xmlns:w10="urn:schemas-microsoft-com:office:word" xmlns:w="http://schemas.openxmlformats.org/wordprocessingml/2006/main" xmlns:w14="http://schemas.microsoft.com/office/word/2010/wordml" xmlns:w15="http://schemas.microsoft.com/office/word/2012/wordml" xmlns:w16cex="http://schemas.microsoft.com/office/word/2018/wordml/cex" xmlns:w16cid="http://schemas.microsoft.com/office/word/2016/wordml/cid" xmlns:w16="http://schemas.microsoft.com/office/word/2018/wordml" xmlns:w16du="http://schemas.microsoft.com/office/word/2023/wordml/word16du" xmlns:w16sdtdh="http://schemas.microsoft.com/office/word/2020/wordml/sdtdatahash" xmlns:w16sdtfl="http://schemas.microsoft.com/office/word/2024/wordml/sdtformatlock" xmlns:w16se="http://schemas.microsoft.com/office/word/2015/wordml/symex" xmlns:wpg="http://schemas.microsoft.com/office/word/2010/wordprocessingGroup" xmlns:wpi="http://schemas.microsoft.com/office/word/2010/wordprocessingInk" xmlns:wne="http://schemas.microsoft.com/office/word/2006/wordml" xmlns:wps="http://schemas.microsoft.com/office/word/2010/wordprocessingShape" mc:Ignorable="w14 w15 w16se w16cid w16 w16cex w16sdtdh w16sdtfl w16du wp14">
+<w:hdr xmlns:wpc="http://schemas.microsoft.com/office/word/2010/wordprocessingCanvas" xmlns:cx="http://schemas.microsoft.com/office/drawing/2014/chartex" xmlns:cx1="http://schemas.microsoft.com/office/drawing/2015/9/8/chartex" xmlns:cx2="http://schemas.microsoft.com/office/drawing/2015/10/21/chartex" xmlns:cx3="http://schemas.microsoft.com/office/drawing/2016/5/9/chartex" xmlns:cx4="http://schemas.microsoft.com/office/drawing/2016/5/10/chartex" xmlns:cx5="http://schemas.microsoft.com/office/drawing/2016/5/11/chartex" xmlns:cx6="http://schemas.microsoft.com/office/drawing/2016/5/12/chartex" xmlns:cx7="http://schemas.microsoft.com/office/drawing/2016/5/13/chartex" xmlns:cx8="http://schemas.microsoft.com/office/drawing/2016/5/14/chartex" xmlns:mc="http://schemas.openxmlformats.org/markup-compatibility/2006" xmlns:aink="http://schemas.microsoft.com/office/drawing/2016/ink" xmlns:am3d="http://schemas.microsoft.com/office/drawing/2017/model3d" xmlns:o="urn:schemas-microsoft-com:office:office" xmlns:oel="http://schemas.microsoft.com/office/2019/extlst" xmlns:r="http://schemas.openxmlformats.org/officeDocument/2006/relationships" xmlns:m="http://schemas.openxmlformats.org/officeDocument/2006/math" xmlns:v="urn:schemas-microsoft-com:vml" xmlns:wp14="http://schemas.microsoft.com/office/word/2010/wordprocessingDrawing" xmlns:wp="http://schemas.openxmlformats.org/drawingml/2006/wordprocessingDrawing" xmlns:w10="urn:schemas-microsoft-com:office:word" xmlns:w="http://schemas.openxmlformats.org/wordprocessingml/2006/main" xmlns:w14="http://schemas.microsoft.com/office/word/2010/wordml" xmlns:w15="http://schemas.microsoft.com/office/word/2012/wordml" xmlns:w16cex="http://schemas.microsoft.com/office/word/2018/wordml/cex" xmlns:w16cid="http://schemas.microsoft.com/office/word/2016/wordml/cid" xmlns:w16="http://schemas.microsoft.com/office/word/2018/wordml" xmlns:w16du="http://schemas.microsoft.com/office/word/2023/wordml/word16du" xmlns:w16sdtdh="http://schemas.microsoft.com/office/word/2020/wordml/sdtdatahash" xmlns:w16se="http://schemas.microsoft.com/office/word/2015/wordml/symex" xmlns:wpg="http://schemas.microsoft.com/office/word/2010/wordprocessingGroup" xmlns:wpi="http://schemas.microsoft.com/office/word/2010/wordprocessingInk" xmlns:wne="http://schemas.microsoft.com/office/word/2006/wordml" xmlns:wps="http://schemas.microsoft.com/office/word/2010/wordprocessingShape" mc:Ignorable="w14 w15 w16se w16cid w16 w16cex w16sdtdh w16du wp14">
   <w:p>
     <w:pPr>
-      <w:pStyle w:val="Header"/>
+      <w:pStyle w:val="Koptekst"/>
     </w:pPr>
   </w:p>
   <w:p>
     <w:pPr>
-      <w:pStyle w:val="Header"/>
+      <w:pStyle w:val="Koptekst"/>
     </w:pPr>
   </w:p>
 </w:hdr>
 </file>
 
 <file path=word/numbering.xml><?xml version="1.0" encoding="utf-8"?>
-<w:numbering xmlns:wpc="http://schemas.microsoft.com/office/word/2010/wordprocessingCanvas" xmlns:cx="http://schemas.microsoft.com/office/drawing/2014/chartex" xmlns:cx1="http://schemas.microsoft.com/office/drawing/2015/9/8/chartex" xmlns:cx2="http://schemas.microsoft.com/office/drawing/2015/10/21/chartex" xmlns:cx3="http://schemas.microsoft.com/office/drawing/2016/5/9/chartex" xmlns:cx4="http://schemas.microsoft.com/office/drawing/2016/5/10/chartex" xmlns:cx5="http://schemas.microsoft.com/office/drawing/2016/5/11/chartex" xmlns:cx6="http://schemas.microsoft.com/office/drawing/2016/5/12/chartex" xmlns:cx7="http://schemas.microsoft.com/office/drawing/2016/5/13/chartex" xmlns:cx8="http://schemas.microsoft.com/office/drawing/2016/5/14/chartex" xmlns:mc="http://schemas.openxmlformats.org/markup-compatibility/2006" xmlns:aink="http://schemas.microsoft.com/office/drawing/2016/ink" xmlns:am3d="http://schemas.microsoft.com/office/drawing/2017/model3d" xmlns:o="urn:schemas-microsoft-com:office:office" xmlns:oel="http://schemas.microsoft.com/office/2019/extlst" xmlns:r="http://schemas.openxmlformats.org/officeDocument/2006/relationships" xmlns:m="http://schemas.openxmlformats.org/officeDocument/2006/math" xmlns:v="urn:schemas-microsoft-com:vml" xmlns:wp14="http://schemas.microsoft.com/office/word/2010/wordprocessingDrawing" xmlns:wp="http://schemas.openxmlformats.org/drawingml/2006/wordprocessingDrawing" xmlns:w10="urn:schemas-microsoft-com:office:word" xmlns:w="http://schemas.openxmlformats.org/wordprocessingml/2006/main" xmlns:w14="http://schemas.microsoft.com/office/word/2010/wordml" xmlns:w15="http://schemas.microsoft.com/office/word/2012/wordml" xmlns:w16cex="http://schemas.microsoft.com/office/word/2018/wordml/cex" xmlns:w16cid="http://schemas.microsoft.com/office/word/2016/wordml/cid" xmlns:w16="http://schemas.microsoft.com/office/word/2018/wordml" xmlns:w16du="http://schemas.microsoft.com/office/word/2023/wordml/word16du" xmlns:w16sdtdh="http://schemas.microsoft.com/office/word/2020/wordml/sdtdatahash" xmlns:w16sdtfl="http://schemas.microsoft.com/office/word/2024/wordml/sdtformatlock" xmlns:w16se="http://schemas.microsoft.com/office/word/2015/wordml/symex" xmlns:wpg="http://schemas.microsoft.com/office/word/2010/wordprocessingGroup" xmlns:wpi="http://schemas.microsoft.com/office/word/2010/wordprocessingInk" xmlns:wne="http://schemas.microsoft.com/office/word/2006/wordml" xmlns:wps="http://schemas.microsoft.com/office/word/2010/wordprocessingShape" mc:Ignorable="w14 w15 w16se w16cid w16 w16cex w16sdtdh w16sdtfl w16du wp14">
+<w:numbering xmlns:wpc="http://schemas.microsoft.com/office/word/2010/wordprocessingCanvas" xmlns:cx="http://schemas.microsoft.com/office/drawing/2014/chartex" xmlns:cx1="http://schemas.microsoft.com/office/drawing/2015/9/8/chartex" xmlns:cx2="http://schemas.microsoft.com/office/drawing/2015/10/21/chartex" xmlns:cx3="http://schemas.microsoft.com/office/drawing/2016/5/9/chartex" xmlns:cx4="http://schemas.microsoft.com/office/drawing/2016/5/10/chartex" xmlns:cx5="http://schemas.microsoft.com/office/drawing/2016/5/11/chartex" xmlns:cx6="http://schemas.microsoft.com/office/drawing/2016/5/12/chartex" xmlns:cx7="http://schemas.microsoft.com/office/drawing/2016/5/13/chartex" xmlns:cx8="http://schemas.microsoft.com/office/drawing/2016/5/14/chartex" xmlns:mc="http://schemas.openxmlformats.org/markup-compatibility/2006" xmlns:aink="http://schemas.microsoft.com/office/drawing/2016/ink" xmlns:am3d="http://schemas.microsoft.com/office/drawing/2017/model3d" xmlns:o="urn:schemas-microsoft-com:office:office" xmlns:oel="http://schemas.microsoft.com/office/2019/extlst" xmlns:r="http://schemas.openxmlformats.org/officeDocument/2006/relationships" xmlns:m="http://schemas.openxmlformats.org/officeDocument/2006/math" xmlns:v="urn:schemas-microsoft-com:vml" xmlns:wp14="http://schemas.microsoft.com/office/word/2010/wordprocessingDrawing" xmlns:wp="http://schemas.openxmlformats.org/drawingml/2006/wordprocessingDrawing" xmlns:w10="urn:schemas-microsoft-com:office:word" xmlns:w="http://schemas.openxmlformats.org/wordprocessingml/2006/main" xmlns:w14="http://schemas.microsoft.com/office/word/2010/wordml" xmlns:w15="http://schemas.microsoft.com/office/word/2012/wordml" xmlns:w16cex="http://schemas.microsoft.com/office/word/2018/wordml/cex" xmlns:w16cid="http://schemas.microsoft.com/office/word/2016/wordml/cid" xmlns:w16="http://schemas.microsoft.com/office/word/2018/wordml" xmlns:w16du="http://schemas.microsoft.com/office/word/2023/wordml/word16du" xmlns:w16sdtdh="http://schemas.microsoft.com/office/word/2020/wordml/sdtdatahash" xmlns:w16se="http://schemas.microsoft.com/office/word/2015/wordml/symex" xmlns:wpg="http://schemas.microsoft.com/office/word/2010/wordprocessingGroup" xmlns:wpi="http://schemas.microsoft.com/office/word/2010/wordprocessingInk" xmlns:wne="http://schemas.microsoft.com/office/word/2006/wordml" xmlns:wps="http://schemas.microsoft.com/office/word/2010/wordprocessingShape" mc:Ignorable="w14 w15 w16se w16cid w16 w16cex w16sdtdh w16du wp14">
   <w:abstractNum w:abstractNumId="0" w15:restartNumberingAfterBreak="0">
     <w:nsid w:val="779C7BF9"/>
     <w:multiLevelType w:val="hybridMultilevel"/>
@@ -1026,7 +1113,7 @@
 </file>
 
 <file path=word/styles.xml><?xml version="1.0" encoding="utf-8"?>
-<w:styles xmlns:mc="http://schemas.openxmlformats.org/markup-compatibility/2006" xmlns:r="http://schemas.openxmlformats.org/officeDocument/2006/relationships" xmlns:w="http://schemas.openxmlformats.org/wordprocessingml/2006/main" xmlns:w14="http://schemas.microsoft.com/office/word/2010/wordml" xmlns:w15="http://schemas.microsoft.com/office/word/2012/wordml" xmlns:w16cex="http://schemas.microsoft.com/office/word/2018/wordml/cex" xmlns:w16cid="http://schemas.microsoft.com/office/word/2016/wordml/cid" xmlns:w16="http://schemas.microsoft.com/office/word/2018/wordml" xmlns:w16du="http://schemas.microsoft.com/office/word/2023/wordml/word16du" xmlns:w16sdtdh="http://schemas.microsoft.com/office/word/2020/wordml/sdtdatahash" xmlns:w16sdtfl="http://schemas.microsoft.com/office/word/2024/wordml/sdtformatlock" xmlns:w16se="http://schemas.microsoft.com/office/word/2015/wordml/symex" mc:Ignorable="w14 w15 w16se w16cid w16 w16cex w16sdtdh w16sdtfl w16du">
+<w:styles xmlns:mc="http://schemas.openxmlformats.org/markup-compatibility/2006" xmlns:r="http://schemas.openxmlformats.org/officeDocument/2006/relationships" xmlns:w="http://schemas.openxmlformats.org/wordprocessingml/2006/main" xmlns:w14="http://schemas.microsoft.com/office/word/2010/wordml" xmlns:w15="http://schemas.microsoft.com/office/word/2012/wordml" xmlns:w16cex="http://schemas.microsoft.com/office/word/2018/wordml/cex" xmlns:w16cid="http://schemas.microsoft.com/office/word/2016/wordml/cid" xmlns:w16="http://schemas.microsoft.com/office/word/2018/wordml" xmlns:w16du="http://schemas.microsoft.com/office/word/2023/wordml/word16du" xmlns:w16sdtdh="http://schemas.microsoft.com/office/word/2020/wordml/sdtdatahash" xmlns:w16se="http://schemas.microsoft.com/office/word/2015/wordml/symex" mc:Ignorable="w14 w15 w16se w16cid w16 w16cex w16sdtdh w16du">
   <w:docDefaults>
     <w:rPrDefault>
       <w:rPr>
@@ -1416,7 +1503,7 @@
     <w:lsdException w:name="Unresolved Mention" w:semiHidden="1" w:unhideWhenUsed="1"/>
     <w:lsdException w:name="Smart Link" w:semiHidden="1" w:unhideWhenUsed="1"/>
   </w:latentStyles>
-  <w:style w:type="paragraph" w:default="1" w:styleId="Normal">
+  <w:style w:type="paragraph" w:default="1" w:styleId="Standaard">
     <w:name w:val="Normal"/>
     <w:qFormat/>
     <w:rsid w:val="00520BA9"/>
@@ -1429,13 +1516,13 @@
       <w:lang w:val="en-US"/>
     </w:rPr>
   </w:style>
-  <w:style w:type="character" w:default="1" w:styleId="DefaultParagraphFont">
+  <w:style w:type="character" w:default="1" w:styleId="Standaardalinea-lettertype">
     <w:name w:val="Default Paragraph Font"/>
     <w:uiPriority w:val="1"/>
     <w:semiHidden/>
     <w:unhideWhenUsed/>
   </w:style>
-  <w:style w:type="table" w:default="1" w:styleId="TableNormal">
+  <w:style w:type="table" w:default="1" w:styleId="Standaardtabel">
     <w:name w:val="Normal Table"/>
     <w:uiPriority w:val="99"/>
     <w:semiHidden/>
@@ -1450,15 +1537,15 @@
       </w:tblCellMar>
     </w:tblPr>
   </w:style>
-  <w:style w:type="numbering" w:default="1" w:styleId="NoList">
+  <w:style w:type="numbering" w:default="1" w:styleId="Geenlijst">
     <w:name w:val="No List"/>
     <w:uiPriority w:val="99"/>
     <w:semiHidden/>
     <w:unhideWhenUsed/>
   </w:style>
-  <w:style w:type="table" w:styleId="TableGrid">
+  <w:style w:type="table" w:styleId="Tabelraster">
     <w:name w:val="Table Grid"/>
-    <w:basedOn w:val="TableNormal"/>
+    <w:basedOn w:val="Standaardtabel"/>
     <w:uiPriority w:val="59"/>
     <w:rsid w:val="00520BA9"/>
     <w:rPr>
@@ -1477,7 +1564,7 @@
       </w:tblBorders>
     </w:tblPr>
   </w:style>
-  <w:style w:type="paragraph" w:styleId="NoSpacing">
+  <w:style w:type="paragraph" w:styleId="Geenafstand">
     <w:name w:val="No Spacing"/>
     <w:uiPriority w:val="1"/>
     <w:qFormat/>
@@ -1488,10 +1575,10 @@
       <w:lang w:val="en-US"/>
     </w:rPr>
   </w:style>
-  <w:style w:type="paragraph" w:styleId="Header">
+  <w:style w:type="paragraph" w:styleId="Koptekst">
     <w:name w:val="header"/>
-    <w:basedOn w:val="Normal"/>
-    <w:link w:val="HeaderChar"/>
+    <w:basedOn w:val="Standaard"/>
+    <w:link w:val="KoptekstChar"/>
     <w:uiPriority w:val="99"/>
     <w:unhideWhenUsed/>
     <w:rsid w:val="00520BA9"/>
@@ -1503,10 +1590,10 @@
       <w:spacing w:after="0" w:line="240" w:lineRule="auto"/>
     </w:pPr>
   </w:style>
-  <w:style w:type="character" w:customStyle="1" w:styleId="HeaderChar">
-    <w:name w:val="Header Char"/>
-    <w:basedOn w:val="DefaultParagraphFont"/>
-    <w:link w:val="Header"/>
+  <w:style w:type="character" w:customStyle="1" w:styleId="KoptekstChar">
+    <w:name w:val="Koptekst Char"/>
+    <w:basedOn w:val="Standaardalinea-lettertype"/>
+    <w:link w:val="Koptekst"/>
     <w:uiPriority w:val="99"/>
     <w:rsid w:val="00520BA9"/>
     <w:rPr>
@@ -1515,10 +1602,10 @@
       <w:lang w:val="en-US"/>
     </w:rPr>
   </w:style>
-  <w:style w:type="paragraph" w:styleId="Footer">
+  <w:style w:type="paragraph" w:styleId="Voettekst">
     <w:name w:val="footer"/>
-    <w:basedOn w:val="Normal"/>
-    <w:link w:val="FooterChar"/>
+    <w:basedOn w:val="Standaard"/>
+    <w:link w:val="VoettekstChar"/>
     <w:uiPriority w:val="99"/>
     <w:unhideWhenUsed/>
     <w:rsid w:val="00520BA9"/>
@@ -1530,10 +1617,10 @@
       <w:spacing w:after="0" w:line="240" w:lineRule="auto"/>
     </w:pPr>
   </w:style>
-  <w:style w:type="character" w:customStyle="1" w:styleId="FooterChar">
-    <w:name w:val="Footer Char"/>
-    <w:basedOn w:val="DefaultParagraphFont"/>
-    <w:link w:val="Footer"/>
+  <w:style w:type="character" w:customStyle="1" w:styleId="VoettekstChar">
+    <w:name w:val="Voettekst Char"/>
+    <w:basedOn w:val="Standaardalinea-lettertype"/>
+    <w:link w:val="Voettekst"/>
     <w:uiPriority w:val="99"/>
     <w:rsid w:val="00520BA9"/>
     <w:rPr>
@@ -1597,6 +1684,33 @@
   </inkml:definitions>
   <inkml:trace contextRef="#ctx0" brushRef="#br0">747 411 24575,'-3'0'0,"0"-1"0,0 1 0,0-1 0,0 0 0,1 0 0,-1 0 0,0 0 0,0 0 0,1-1 0,-1 1 0,-3-3 0,-27-23 0,23 18 0,0 0 0,-15-12 0,-31-22 0,47 37 0,-1 0 0,0 1 0,-1 0 0,1 1 0,-1 0 0,0 0 0,-12-2 0,-190-25 0,210 32 0,-1-1 0,0 0 0,0 1 0,0 0 0,0 0 0,1 0 0,-1 0 0,0 1 0,1 0 0,-1-1 0,1 1 0,0 0 0,-1 1 0,1-1 0,0 0 0,0 1 0,-3 3 0,-4 5 0,0 1 0,1 0 0,-9 14 0,11-16 0,1 1 0,0 0 0,1 0 0,0 1 0,1 0 0,-6 20 0,10-28 0,-1 0 0,0 0 0,1-1 0,0 1 0,0 0 0,0 0 0,0 0 0,0 0 0,1-1 0,0 1 0,0 0 0,0-1 0,0 1 0,0 0 0,1-1 0,0 1 0,0-1 0,0 0 0,0 0 0,0 1 0,0-1 0,1-1 0,0 1 0,-1 0 0,7 4 0,18 12 0,1-1 0,1-1 0,50 21 0,-64-33 0,-1 2 0,0-1 0,0 2 0,0 0 0,-1 1 0,-1 0 0,1 1 0,-1 0 0,11 13 0,-15-14 0,-1 0 0,-1 0 0,0 1 0,0 0 0,0 0 0,-2 1 0,1 0 0,-1-1 0,-1 1 0,0 1 0,0-1 0,1 23 0,-2-19 0,-1 1 0,0 0 0,-2 0 0,0-1 0,-4 21 0,4-31 0,0-1 0,0 0 0,-1 0 0,0 0 0,0 0 0,0 0 0,0 0 0,0 0 0,-1 0 0,0-1 0,0 1 0,0-1 0,0 0 0,0 0 0,-1 0 0,1-1 0,-1 1 0,0-1 0,0 0 0,0 0 0,0 0 0,0 0 0,-6 1 0,-6 1 0,0 0 0,-1-2 0,0 0 0,1-1 0,-1 0 0,0-2 0,0 0 0,-26-4 0,18-1 0,0 0 0,0-1 0,0-2 0,-42-20 0,59 25 0,1-1 0,-1 0 0,1 0 0,0-1 0,0 0 0,1 0 0,-1 0 0,2-1 0,-1 0 0,1 0 0,-6-10 0,9 14 0,0-1 0,0 1 0,1-1 0,-1 0 0,1 0 0,0 0 0,0 0 0,0 0 0,1 0 0,-1 0 0,1 0 0,0 0 0,0 0 0,0 0 0,1 0 0,-1 0 0,1 0 0,0 0 0,0 0 0,1 0 0,-1 1 0,1-1 0,0 0 0,0 1 0,0-1 0,4-4 0,61-65 0,-34 39 0,97-87 0,-20 21 0,-60 48 0,-2-2 0,75-110 0,-119 157 0,0 0 0,-1 1 0,1-1 0,-2-1 0,1 1 0,-1 0 0,0-1 0,0 1 0,-1-1 0,0 0 0,-1 1 0,1-1 0,-2-8 0,1 12 0,-1 0 0,1 0 0,-1 0 0,0 1 0,0-1 0,-1 0 0,1 0 0,-1 1 0,0-1 0,0 1 0,0-1 0,0 1 0,0 0 0,-1 0 0,0 0 0,1 0 0,-1 0 0,0 1 0,-1-1 0,1 1 0,0 0 0,-1 0 0,1 0 0,-1 0 0,1 1 0,-6-2 0,1 1 0,1 0 0,-1 0 0,0 1 0,0 0 0,0 1 0,0 0 0,0 0 0,-9 1 0,14 0 0,-1-1 0,1 1 0,0 0 0,0 0 0,0 0 0,0 0 0,-1 1 0,2-1 0,-1 1 0,0 0 0,0 0 0,0 0 0,1 0 0,-1 0 0,1 0 0,0 1 0,0-1 0,0 1 0,0 0 0,0-1 0,-2 7 0,-2 8 0,1 0 0,1 0 0,0 0 0,1 1 0,1-1 0,1 29 0,-3 25 0,0-56 0,1 0 0,-2-1 0,1 0 0,-2 0 0,0 0 0,-1-1 0,0 0 0,-12 16 0,11-17 0,0 0 0,0 0 0,2 1 0,-1 1 0,2-1 0,0 1 0,0 0 0,-4 27 0,7-13 0,1 0 0,2 0 0,1 0 0,1 0 0,1 0 0,1 0 0,13 35 0,-4-13 0,-10-32 0,1 0 0,1-1 0,0 1 0,1-1 0,1-1 0,0 1 0,16 21 0,-23-37 0,1 1 0,-1 0 0,1 0 0,-1-1 0,1 1 0,0-1 0,0 1 0,0-1 0,-1 0 0,1 0 0,0 0 0,1 0 0,-1 0 0,0 0 0,0-1 0,0 1 0,0-1 0,1 1 0,3-1 0,-3 0 0,0 0 0,-1-1 0,1 0 0,0 0 0,0 1 0,-1-1 0,1-1 0,0 1 0,-1 0 0,1-1 0,-1 1 0,1-1 0,2-3 0,2-2 0,-1 1 0,1-2 0,-2 1 0,1-1 0,-1 0 0,0 0 0,0 0 0,4-14 0,-5 13 0,-1 0 0,-1 0 0,1 0 0,-1 0 0,-1 0 0,0-1 0,0 1 0,-1-1 0,0 1 0,-2-10 0,1 17 0,1 1 0,-1-1 0,0 1 0,0-1 0,1 1 0,-1 0 0,0-1 0,-1 1 0,1 0 0,0 0 0,0 0 0,0 0 0,-1 0 0,1 0 0,0 0 0,-1 0 0,1 0 0,-1 1 0,1-1 0,-1 1 0,0-1 0,1 1 0,-1-1 0,1 1 0,-1 0 0,0 0 0,1 0 0,-1 0 0,0 0 0,1 0 0,-3 1 0,1-1 0,0 0 0,0 1 0,0-1 0,1 1 0,-1 0 0,0 0 0,0 0 0,1 0 0,-1 0 0,1 0 0,-1 1 0,1-1 0,-1 1 0,1 0 0,0 0 0,0 0 0,-3 3 0,3-1 0,0 0 0,0 0 0,0 1 0,1-1 0,0 0 0,-1 1 0,2-1 0,-1 1 0,0-1 0,1 1 0,0 0 0,0-1 0,0 1 0,2 7 0,-2-10 0,1-1 0,-1 1 0,1 0 0,-1-1 0,1 1 0,0-1 0,-1 1 0,1-1 0,0 1 0,0-1 0,0 0 0,0 1 0,1-1 0,-1 0 0,0 0 0,0 0 0,1 0 0,-1 0 0,1 0 0,-1 0 0,1 0 0,-1-1 0,1 1 0,-1-1 0,1 1 0,0-1 0,-1 1 0,1-1 0,0 0 0,-1 0 0,1 0 0,0 0 0,-1 0 0,1 0 0,0 0 0,-1-1 0,1 1 0,0 0 0,-1-1 0,1 0 0,2-1 0,2 0 0,-1 0 0,1 0 0,-1-1 0,0 1 0,0-1 0,0-1 0,0 1 0,-1-1 0,1 0 0,-1 0 0,0 0 0,4-5 0,-3 1 0,0 0 0,0-1 0,-1 1 0,0-1 0,0 0 0,3-12 0,-5 25 0,0 1 0,0 0 0,1-1 0,-1 1 0,1-1 0,0 0 0,1 0 0,-1 0 0,1 0 0,0 0 0,0-1 0,0 0 0,0 1 0,0-2 0,1 1 0,-1 0 0,8 2 0,-10-5 0,1 0 0,-1 0 0,0 0 0,1 0 0,-1 0 0,0 0 0,1-1 0,-1 1 0,0-1 0,0 0 0,0 1 0,1-1 0,-1 0 0,0 0 0,0-1 0,0 1 0,0 0 0,0-1 0,-1 1 0,1-1 0,0 0 0,-1 1 0,1-1 0,-1 0 0,0 0 0,1 0 0,-1 0 0,2-4 0,2-5 0,-1 1 0,0-1 0,0 0 0,3-16 0,0-15 0,-2 0 0,0-49 0,-4 63 0,0-9 0,-7-63 0,6 122 0,-1 0 0,-1 1 0,-5 23 0,1-8 0,-1 48 0,6-50 0,0-24 0,1 1 0,0 0 0,0-1 0,1 1 0,5 20 0,-6-32 0,0 1 0,1-1 0,-1 0 0,1 0 0,-1 1 0,1-1 0,-1 0 0,1 0 0,0 0 0,-1 0 0,1 0 0,0 0 0,0 0 0,0 0 0,0 0 0,0 0 0,0-1 0,0 1 0,0 0 0,0-1 0,0 1 0,0 0 0,0-1 0,1 0 0,-1 1 0,0-1 0,0 0 0,1 1 0,-1-1 0,0 0 0,1 0 0,-1 0 0,0 0 0,2 0 0,-1-1 0,1 0 0,0 0 0,-1 0 0,1 0 0,0 0 0,-1-1 0,0 1 0,1-1 0,-1 0 0,0 1 0,0-1 0,1 0 0,-2 0 0,3-3 0,28-43 0,-28 40 0,1 0 0,-1 1 0,2-1 0,-1 1 0,1 0 0,0 0 0,0 1 0,1-1 0,0 1 0,0 1 0,1 0 0,8-6 0,-14 11 0,6-5 0,0 1 0,1 1 0,-1 0 0,1 0 0,13-3 0,-19 6 0,-1 0 0,1 0 0,0 0 0,0 0 0,0 1 0,0-1 0,0 1 0,0 0 0,-1 0 0,1 0 0,0 0 0,-1 0 0,1 0 0,0 1 0,-1-1 0,0 1 0,1 0 0,-1 0 0,0 0 0,4 4 0,-2-2 0,0 1 0,0 0 0,-1 0 0,0 0 0,1 1 0,-2-1 0,1 1 0,-1-1 0,3 8 0,-5-10 0,1-1 0,-1 0 0,1 0 0,-1 0 0,0 0 0,0 1 0,0-1 0,0 0 0,0 0 0,-1 0 0,1 0 0,-1 1 0,1-1 0,-1 0 0,0 0 0,1 0 0,-1 0 0,0 0 0,-1 0 0,1 0 0,0-1 0,0 1 0,-1 0 0,1-1 0,-1 1 0,0-1 0,1 1 0,-4 1 0,-2 1 0,0 0 0,0-1 0,-1 0 0,1 0 0,0-1 0,-1 0 0,-14 2 0,-51-1 0,42-3 0,78 0 0,-27 1 0,-1-1 0,29-4 0,-42 3 0,0 0 0,0-1 0,0 0 0,0 0 0,0 0 0,-1-1 0,1 1 0,-1-1 0,0-1 0,0 1 0,0-1 0,5-4 0,3-5 0,-1-1 0,0 1 0,-1-2 0,-1 0 0,12-22 0,-21 35 0,-1 1 0,0 0 0,1 0 0,-1 0 0,1 0 0,0 0 0,-1 0 0,1 0 0,0 0 0,0 0 0,-1 0 0,1 0 0,0 0 0,0 1 0,0-1 0,0 0 0,0 1 0,0-1 0,0 0 0,0 1 0,0-1 0,0 1 0,3-1 0,-3 2 0,1-1 0,-1 1 0,1 0 0,-1 0 0,0-1 0,1 1 0,-1 0 0,0 0 0,0 1 0,0-1 0,1 0 0,-1 0 0,-1 0 0,1 1 0,0-1 0,0 1 0,1 2 0,1 1 0,1 0 0,-1 0 0,1 0 0,0-1 0,1 1 0,-1-1 0,1 0 0,0 0 0,0-1 0,0 1 0,1-1 0,8 4 0,-5-3 0,0-1 0,0-1 0,0 0 0,1 0 0,-1 0 0,0-1 0,17 0 0,-24-1 0,1 0 0,-1-1 0,0 1 0,1 0 0,-1-1 0,0 1 0,0-1 0,0 0 0,1 0 0,-1 0 0,0 0 0,0 0 0,0 0 0,0 0 0,0-1 0,-1 1 0,1-1 0,0 1 0,1-3 0,0 0 0,-1 0 0,1-1 0,-1 1 0,0-1 0,0 1 0,0-1 0,1-6 0,-4 68 0,1-20 0,2 23 0,12 85 0,-14-141 0,9 45 0,-6-31 0,0 1 0,1 26 0,-4-38 0,1 20 0,-1-26 0,0 0 0,0 0 0,0 0 0,0 0 0,0 0 0,0 0 0,0-1 0,-1 1 0,1 0 0,0 0 0,0 0 0,-1 0 0,1 0 0,-1 0 0,1 0 0,-1-1 0,0 2 0,0-2 0,0 0 0,1 0 0,-1 0 0,1 0 0,-1-1 0,0 1 0,1 0 0,-1 0 0,1-1 0,-1 1 0,0 0 0,1-1 0,-1 1 0,1-1 0,-1 1 0,1-1 0,0 1 0,-1-1 0,1 1 0,-1-1 0,1 1 0,0-1 0,0 0 0,-1 1 0,1-1 0,0 1 0,0-1 0,-1 0 0,-6-20 0,7 21 0,-3-11 0,0 0 0,1 1 0,1-1 0,0 0 0,0 0 0,1 0 0,0 0 0,1 0 0,0 0 0,1 1 0,0-1 0,1 0 0,0 1 0,1 0 0,0-1 0,0 2 0,12-19 0,7-19 0,-2-2 0,-2 0 0,-2-1 0,11-56 0,-24 93 0,0 1 0,0 0 0,1 0 0,1 0 0,0 0 0,0 1 0,1 0 0,9-10 0,-16 20 0,1 1 0,-1-1 0,0 1 0,1-1 0,-1 1 0,1-1 0,-1 1 0,1-1 0,-1 1 0,1 0 0,0-1 0,-1 1 0,1 0 0,-1-1 0,1 1 0,0 0 0,-1 0 0,1-1 0,0 1 0,-1 0 0,1 0 0,0 0 0,-1 0 0,1 0 0,0 0 0,-1 0 0,1 0 0,0 1 0,-1-1 0,1 0 0,0 0 0,-1 0 0,1 1 0,0-1 0,-1 0 0,1 1 0,-1-1 0,1 0 0,-1 1 0,1-1 0,-1 1 0,1-1 0,-1 1 0,1-1 0,-1 1 0,0-1 0,1 1 0,-1 0 0,0-1 0,1 1 0,-1-1 0,0 1 0,0 0 0,0-1 0,1 2 0,0 2 0,0-1 0,0 1 0,0-1 0,0 1 0,-1-1 0,0 1 0,1-1 0,-1 1 0,-1 5 0,-2-1 0,0 0 0,0-1 0,0 1 0,-1-1 0,-1 0 0,1 0 0,-8 8 0,-12 21 0,15-21 0,3-4 0,-1 1 0,-5 15 0,10-24 0,1 1 0,0-1 0,1 0 0,-1 0 0,1 0 0,-1 0 0,1 0 0,0 1 0,0-1 0,0 0 0,0 0 0,1 1 0,0-1 0,1 5 0,-1-6 0,0 0 0,0-1 0,1 1 0,-1 0 0,0-1 0,1 0 0,-1 1 0,1-1 0,0 0 0,-1 0 0,1 1 0,0-1 0,0-1 0,-1 1 0,1 0 0,0 0 0,0-1 0,0 1 0,0-1 0,0 1 0,0-1 0,4 0 0,5 1 0,0-1 0,19-2 0,-29 2 0,3-1 0,0 0 0,0 0 0,0 0 0,1-1 0,-1 0 0,-1 0 0,1 0 0,0 0 0,-1-1 0,1 1 0,-1-1 0,1 0 0,-1 0 0,0 0 0,0 0 0,-1-1 0,1 1 0,-1-1 0,0 0 0,1 1 0,1-6 0,0-2 0,1 1 0,-2 0 0,1-1 0,-1 0 0,-1 1 0,0-1 0,1-14 0,-3 12 0,-1 17 0,-1 23 0,2-12 0,0-1 0,1 1 0,4 18 0,-4-27 0,0-1 0,1 0 0,-1 0 0,1 0 0,0 0 0,0 0 0,1 0 0,0 0 0,0-1 0,0 1 0,0-1 0,5 5 0,-6-7 0,-1-1 0,1 0 0,0 0 0,0 0 0,-1 0 0,1 0 0,0 0 0,0-1 0,0 1 0,0-1 0,0 1 0,0-1 0,-1 0 0,1 0 0,0 1 0,0-1 0,0-1 0,0 1 0,0 0 0,0 0 0,0-1 0,0 1 0,0-1 0,0 0 0,0 1 0,0-1 0,-1 0 0,1 0 0,0 0 0,-1 0 0,1-1 0,-1 1 0,3-3 0,5-4 0,0-2 0,0 1 0,-1-1 0,8-12 0,-9 12 0,10-13 0,26-48 0,-38 62 0,-1 0 0,0-1 0,-1 0 0,0 0 0,-1 0 0,0 0 0,0 0 0,-1-19 0,0-30 0,-4-106 0,2 160 0,0-1 0,-1 1 0,1 0 0,-1-1 0,0 1 0,0 0 0,-1 0 0,1 0 0,-1 1 0,0-1 0,-7-8 0,4 7 0,2-1 0,-1 0 0,-7-15 0,10 17 0,0 0 0,0 0 0,-1 0 0,0 0 0,0 0 0,0 1 0,-1 0 0,1-1 0,-9-6 0,9 9 0,0 0 0,0 0 0,-1 0 0,1 1 0,0-1 0,-1 1 0,1 0 0,-1 0 0,1 0 0,-1 0 0,0 1 0,1 0 0,-1-1 0,0 1 0,1 1 0,-7 0 0,6 0 0,-1 1 0,1-1 0,0 1 0,0 0 0,0 1 0,0-1 0,0 1 0,0-1 0,1 1 0,-1 0 0,1 0 0,0 1 0,0-1 0,0 1 0,0 0 0,1 0 0,-1-1 0,1 2 0,0-1 0,-2 8 0,1-7 0,1 0 0,0 1 0,0-1 0,1 1 0,0-1 0,0 1 0,0 0 0,0 0 0,1-1 0,0 1 0,0 0 0,1 0 0,0-1 0,0 1 0,0 0 0,3 8 0,0-9 0,-1 0 0,1 0 0,0 0 0,0-1 0,0 1 0,0-1 0,1 0 0,9 6 0,47 26 0,-34-21 0,168 87 0,-187-96 0,1 0 0,-1 0 0,-1 1 0,1 0 0,-1 1 0,-1 0 0,1 0 0,-1 0 0,7 13 0,-2 0 0,0 0 0,14 44 0,-21-50 0,0 0 0,0 0 0,-2 1 0,1-1 0,-2 1 0,0 0 0,-2-1 0,1 1 0,-2 0 0,0-1 0,-6 24 0,6-34 0,0 1 0,0-1 0,-1 0 0,0 1 0,0-1 0,0 0 0,0 0 0,-1-1 0,0 1 0,0-1 0,0 0 0,-1 0 0,1 0 0,-6 3 0,3-4 0,1 1 0,-1-2 0,0 1 0,0-1 0,-1 0 0,1 0 0,0-1 0,-1 0 0,1 0 0,-14-1 0,6 0 0,-202-4 0,178 0 0,-1-1 0,1-2 0,-56-19 0,80 23 0,-1 0 0,1 1 0,-32-1 0,32 3 0,1 0 0,0-1 0,-1-1 0,1-1 0,-16-4 0,-5-6 0,-1 2 0,-1 1 0,0 2 0,-69-7 0,42 10 0,43 3 0,1 0 0,-1 1 0,-36 4 0,37 1 0,0 1 0,0 1 0,1 1 0,0 1 0,0 0 0,1 1 0,0 1 0,0 1 0,1 1 0,1 0 0,0 1 0,0 1 0,2 0 0,0 1 0,0 0 0,-11 19 0,24-33 0,0 0 0,1 0 0,-1-1 0,0 1 0,1 0 0,-1 0 0,1 0 0,-1 0 0,1 0 0,0 0 0,-1 0 0,1 0 0,0 0 0,0 0 0,0 0 0,0 0 0,0 0 0,0 0 0,0 0 0,0 0 0,0 1 0,1-2 0,-1 1 0,1-1 0,-1 0 0,1 1 0,-1-1 0,1 0 0,0 1 0,-1-1 0,1 0 0,-1 0 0,1 1 0,0-1 0,-1 0 0,1 0 0,0 0 0,0 0 0,-1 0 0,1 0 0,0 0 0,-1 0 0,1 0 0,1-1 0,9-1 0,0-1 0,20-8 0,-19 7 0,6-3 0,1 0 0,22-13 0,-27 12 0,0 1 0,1 0 0,0 2 0,21-7 0,50-10 0,-60 14 0,-1 2 0,1 0 0,0 1 0,35-1 0,379 8 0,-423-1 0,0 1 0,0 1 0,0 1 0,-1 0 0,0 1 0,0 0 0,22 12 0,-18-7 0,-5-2 0,0-1 0,1-1 0,0 0 0,20 5 0,59 9 0,140 24 0,-117-21-1365,-103-22-5461</inkml:trace>
   <inkml:trace contextRef="#ctx0" brushRef="#br0" timeOffset="690.06">2457 853 24575,'0'0'-8191</inkml:trace>
+</inkml:ink>
+</file>
+
+<file path=word/ink/ink3.xml><?xml version="1.0" encoding="utf-8"?>
+<inkml:ink xmlns:inkml="http://www.w3.org/2003/InkML">
+  <inkml:definitions>
+    <inkml:context xml:id="ctx0">
+      <inkml:inkSource xml:id="inkSrc0">
+        <inkml:traceFormat>
+          <inkml:channel name="X" type="integer" min="-2.14748E9" max="2.14748E9" units="cm"/>
+          <inkml:channel name="Y" type="integer" min="-2.14748E9" max="2.14748E9" units="cm"/>
+          <inkml:channel name="F" type="integer" max="32767" units="dev"/>
+        </inkml:traceFormat>
+        <inkml:channelProperties>
+          <inkml:channelProperty channel="X" name="resolution" value="1000" units="1/cm"/>
+          <inkml:channelProperty channel="Y" name="resolution" value="1000" units="1/cm"/>
+          <inkml:channelProperty channel="F" name="resolution" value="0" units="1/dev"/>
+        </inkml:channelProperties>
+      </inkml:inkSource>
+      <inkml:timestamp xml:id="ts0" timeString="2025-04-01T15:12:23.522"/>
+    </inkml:context>
+    <inkml:brush xml:id="br0">
+      <inkml:brushProperty name="width" value="0.035" units="cm"/>
+      <inkml:brushProperty name="height" value="0.035" units="cm"/>
+    </inkml:brush>
+  </inkml:definitions>
+  <inkml:trace contextRef="#ctx0" brushRef="#br0">231 584 24575,'-17'0'0,"-3"0"0,6 0 0,-2 0 0,10 0 0,-2 0 0,2 2 0,-4 3 0,0 6 0,-5 4 0,0 1 0,0 0 0,3-1 0,2-2 0,-1 13 0,5-11 0,1 9 0,4-12 0,1-1 0,0 0 0,1-4 0,2-2 0,3-5 0,3 0 0,3 0 0,3-1 0,1-4 0,3-4 0,-1-4 0,-1-4 0,-2 0 0,-2-3 0,-1-1 0,-1-3 0,0 1 0,-3 2 0,-1 5 0,-1 5 0,-4 6 0,0 7 0,-2 1 0,0 6 0,0-1 0,0 7 0,0 6 0,0 6 0,0 3 0,0-3 0,0-5 0,0-7 0,3-5 0,5-1 0,-2-6 0,3 1 0,-4-4 0,1 0 0,0 0 0,3 0 0,3-4 0,5-5 0,4-6 0,3-9 0,2-6 0,2-9 0,1-8 0,-2-10 0,-3-4 0,-5-1 0,-4 1 0,-4 7 0,-5 4 0,-4 11 0,-2 10 0,-1 13 0,-5 9 0,1 7 0,-7 1 0,2 8 0,-3 9 0,-1 10 0,0 12 0,2 6 0,-1 13 0,1 8 0,0 11 0,-2 5 0,-1-2 0,1 0 0,0-10 0,2-9 0,1-11 0,2-13 0,4-9 0,2-9 0,1-5 0,1-3 0,1 1 0,0 1 0,0 3 0,0 0 0,0-1 0,2-7 0,3-2 0,3-7 0,4 0 0,1 0 0,1-1 0,-1-6 0,-2-12 0,0-17 0,1-12 0,2-7 0,-2 2 0,-3 4 0,-5 3 0,-3 4 0,-1 2 0,-2 6 0,-3 7 0,-4 10 0,-5 8 0,6 6 0,-4 3 0,3 0 0,2 0 0,-3 0 0,6 0 0,0 0 0,1-3 0,6-3 0,16-13 0,22-17 0,19-11 0,7-9 0,-9 3 0,-14 9 0,-15 7 0,-9 3 0,-5-4 0,-3-9 0,-1-10 0,-3-3 0,-4 8 0,-3 14 0,-1 13 0,-2 15 0,-5 2 0,-8 7 0,-11-2 0,-7-1 0,-4 2 0,1 1 0,2 2 0,-1 7 0,-3 11 0,-5 11 0,-3 10 0,2 2 0,4-6 0,8-5 0,7-10 0,7-3 0,-1 0 0,1 5 0,-6 7 0,-5 7 0,-2 3 0,0 3 0,2-2 0,5 1 0,2-3 0,6-2 0,6-4 0,4-2 0,5 1 0,0 1 0,1 0 0,0-4 0,2-2 0,4-4 0,7-5 0,10-1 0,13-2 0,13-1 0,10-2 0,6-4 0,3-4 0,-5-4 0,-6-5 0,-7-9 0,-8-10 0,-6-8 0,-5 0 0,-5 1 0,-3 2 0,0-1 0,1-3 0,1-2 0,0-3 0,-1 0 0,-3 1 0,-4 2 0,-3 4 0,-2 5 0,-2 9 0,-3 7 0,-3 7 0,-1 3 0,-1 10 0,-1 11 0,0 15 0,-1 10 0,0-1 0,0-7 0,0-21 0,0-28 0,2-41 0,6-25 0,5-12 0,5 12 0,1 26 0,-5 24 0,-5 16 0,-5 9 0,-4 8 0,-3 6 0,-17 17 0,-19 23 0,-16 15 0,-5 10 0,9-11 0,17-15 0,15-18 0,10-13 0,6-5 0,2 0 0,1 6 0,0 4 0,0-1 0,0-3 0,0-6 0,10-7 0,13-3 0,20-8 0,16-8 0,7-9 0,4-9 0,-3-3 0,-9 4 0,-11 6 0,-16 10 0,-13 5 0,-8 4 0,-6 3 0</inkml:trace>
 </inkml:ink>
 </file>
 

</xml_diff>

<commit_message>
update equal contribution form
</commit_message>
<xml_diff>
--- a/Group Project Files/EqualContribution_P18_Bwanya.docx
+++ b/Group Project Files/EqualContribution_P18_Bwanya.docx
@@ -1,6 +1,6 @@
 
 <file path=word/document.xml><?xml version="1.0" encoding="utf-8"?>
-<w:document xmlns:wpc="http://schemas.microsoft.com/office/word/2010/wordprocessingCanvas" xmlns:cx="http://schemas.microsoft.com/office/drawing/2014/chartex" xmlns:cx1="http://schemas.microsoft.com/office/drawing/2015/9/8/chartex" xmlns:cx2="http://schemas.microsoft.com/office/drawing/2015/10/21/chartex" xmlns:cx3="http://schemas.microsoft.com/office/drawing/2016/5/9/chartex" xmlns:cx4="http://schemas.microsoft.com/office/drawing/2016/5/10/chartex" xmlns:cx5="http://schemas.microsoft.com/office/drawing/2016/5/11/chartex" xmlns:cx6="http://schemas.microsoft.com/office/drawing/2016/5/12/chartex" xmlns:cx7="http://schemas.microsoft.com/office/drawing/2016/5/13/chartex" xmlns:cx8="http://schemas.microsoft.com/office/drawing/2016/5/14/chartex" xmlns:mc="http://schemas.openxmlformats.org/markup-compatibility/2006" xmlns:aink="http://schemas.microsoft.com/office/drawing/2016/ink" xmlns:am3d="http://schemas.microsoft.com/office/drawing/2017/model3d" xmlns:o="urn:schemas-microsoft-com:office:office" xmlns:oel="http://schemas.microsoft.com/office/2019/extlst" xmlns:r="http://schemas.openxmlformats.org/officeDocument/2006/relationships" xmlns:m="http://schemas.openxmlformats.org/officeDocument/2006/math" xmlns:v="urn:schemas-microsoft-com:vml" xmlns:wp14="http://schemas.microsoft.com/office/word/2010/wordprocessingDrawing" xmlns:wp="http://schemas.openxmlformats.org/drawingml/2006/wordprocessingDrawing" xmlns:w10="urn:schemas-microsoft-com:office:word" xmlns:w="http://schemas.openxmlformats.org/wordprocessingml/2006/main" xmlns:w14="http://schemas.microsoft.com/office/word/2010/wordml" xmlns:w15="http://schemas.microsoft.com/office/word/2012/wordml" xmlns:w16cex="http://schemas.microsoft.com/office/word/2018/wordml/cex" xmlns:w16cid="http://schemas.microsoft.com/office/word/2016/wordml/cid" xmlns:w16="http://schemas.microsoft.com/office/word/2018/wordml" xmlns:w16du="http://schemas.microsoft.com/office/word/2023/wordml/word16du" xmlns:w16sdtdh="http://schemas.microsoft.com/office/word/2020/wordml/sdtdatahash" xmlns:w16se="http://schemas.microsoft.com/office/word/2015/wordml/symex" xmlns:wpg="http://schemas.microsoft.com/office/word/2010/wordprocessingGroup" xmlns:wpi="http://schemas.microsoft.com/office/word/2010/wordprocessingInk" xmlns:wne="http://schemas.microsoft.com/office/word/2006/wordml" xmlns:wps="http://schemas.microsoft.com/office/word/2010/wordprocessingShape" mc:Ignorable="w14 w15 w16se w16cid w16 w16cex w16sdtdh w16du wp14">
+<w:document xmlns:wpc="http://schemas.microsoft.com/office/word/2010/wordprocessingCanvas" xmlns:cx="http://schemas.microsoft.com/office/drawing/2014/chartex" xmlns:cx1="http://schemas.microsoft.com/office/drawing/2015/9/8/chartex" xmlns:cx2="http://schemas.microsoft.com/office/drawing/2015/10/21/chartex" xmlns:cx3="http://schemas.microsoft.com/office/drawing/2016/5/9/chartex" xmlns:cx4="http://schemas.microsoft.com/office/drawing/2016/5/10/chartex" xmlns:cx5="http://schemas.microsoft.com/office/drawing/2016/5/11/chartex" xmlns:cx6="http://schemas.microsoft.com/office/drawing/2016/5/12/chartex" xmlns:cx7="http://schemas.microsoft.com/office/drawing/2016/5/13/chartex" xmlns:cx8="http://schemas.microsoft.com/office/drawing/2016/5/14/chartex" xmlns:mc="http://schemas.openxmlformats.org/markup-compatibility/2006" xmlns:aink="http://schemas.microsoft.com/office/drawing/2016/ink" xmlns:am3d="http://schemas.microsoft.com/office/drawing/2017/model3d" xmlns:o="urn:schemas-microsoft-com:office:office" xmlns:oel="http://schemas.microsoft.com/office/2019/extlst" xmlns:r="http://schemas.openxmlformats.org/officeDocument/2006/relationships" xmlns:m="http://schemas.openxmlformats.org/officeDocument/2006/math" xmlns:v="urn:schemas-microsoft-com:vml" xmlns:wp14="http://schemas.microsoft.com/office/word/2010/wordprocessingDrawing" xmlns:wp="http://schemas.openxmlformats.org/drawingml/2006/wordprocessingDrawing" xmlns:w10="urn:schemas-microsoft-com:office:word" xmlns:w="http://schemas.openxmlformats.org/wordprocessingml/2006/main" xmlns:w14="http://schemas.microsoft.com/office/word/2010/wordml" xmlns:w15="http://schemas.microsoft.com/office/word/2012/wordml" xmlns:w16cex="http://schemas.microsoft.com/office/word/2018/wordml/cex" xmlns:w16cid="http://schemas.microsoft.com/office/word/2016/wordml/cid" xmlns:w16="http://schemas.microsoft.com/office/word/2018/wordml" xmlns:w16du="http://schemas.microsoft.com/office/word/2023/wordml/word16du" xmlns:w16sdtdh="http://schemas.microsoft.com/office/word/2020/wordml/sdtdatahash" xmlns:w16sdtfl="http://schemas.microsoft.com/office/word/2024/wordml/sdtformatlock" xmlns:w16se="http://schemas.microsoft.com/office/word/2015/wordml/symex" xmlns:wpg="http://schemas.microsoft.com/office/word/2010/wordprocessingGroup" xmlns:wpi="http://schemas.microsoft.com/office/word/2010/wordprocessingInk" xmlns:wne="http://schemas.microsoft.com/office/word/2006/wordml" xmlns:wps="http://schemas.microsoft.com/office/word/2010/wordprocessingShape" mc:Ignorable="w14 w15 w16se w16cid w16 w16cex w16sdtdh w16sdtfl w16du wp14">
   <w:body>
     <w:p>
       <w:pPr>
@@ -197,21 +197,7 @@
         <w:rPr>
           <w:lang w:val="en-GB"/>
         </w:rPr>
-        <w:t>involved in making the presentation/ report/</w:t>
-      </w:r>
-      <w:proofErr w:type="gramStart"/>
-      <w:r>
-        <w:rPr>
-          <w:lang w:val="en-GB"/>
-        </w:rPr>
-        <w:t xml:space="preserve"> ..</w:t>
-      </w:r>
-      <w:proofErr w:type="gramEnd"/>
-      <w:r>
-        <w:rPr>
-          <w:lang w:val="en-GB"/>
-        </w:rPr>
-        <w:t xml:space="preserve"> </w:t>
+        <w:t xml:space="preserve">involved in making the presentation/ report/ .. </w:t>
       </w:r>
     </w:p>
     <w:p>
@@ -561,7 +547,7 @@
                     </wp:anchor>
                   </w:drawing>
                 </mc:Choice>
-                <mc:Fallback xmlns:w16sdtfl="http://schemas.microsoft.com/office/word/2024/wordml/sdtformatlock">
+                <mc:Fallback>
                   <w:pict>
                     <v:shapetype w14:anchorId="1543A793" id="_x0000_t75" coordsize="21600,21600" o:spt="75" o:preferrelative="t" path="m@4@5l@4@11@9@11@9@5xe" filled="f" stroked="f">
                       <v:stroke joinstyle="miter"/>
@@ -682,7 +668,7 @@
                     </wp:anchor>
                   </w:drawing>
                 </mc:Choice>
-                <mc:Fallback xmlns:w16sdtfl="http://schemas.microsoft.com/office/word/2024/wordml/sdtformatlock">
+                <mc:Fallback>
                   <w:pict>
                     <v:shapetype w14:anchorId="2C48C4BB" id="_x0000_t75" coordsize="21600,21600" o:spt="75" o:preferrelative="t" path="m@4@5l@4@11@9@11@9@5xe" filled="f" stroked="f">
                       <v:stroke joinstyle="miter"/>
@@ -824,7 +810,7 @@
                       <v:path o:extrusionok="f" gradientshapeok="t" o:connecttype="rect"/>
                       <o:lock v:ext="edit" aspectratio="t"/>
                     </v:shapetype>
-                    <v:shape id="Inkt 1" o:spid="_x0000_s1026" type="#_x0000_t75" style="position:absolute;margin-left:33.75pt;margin-top:5.05pt;width:33.95pt;height:34.05pt;z-index:251663360;visibility:visible;mso-wrap-style:square;mso-wrap-distance-left:9pt;mso-wrap-distance-top:0;mso-wrap-distance-right:9pt;mso-wrap-distance-bottom:0;mso-position-horizontal:absolute;mso-position-horizontal-relative:text;mso-position-vertical:absolute;mso-position-vertical-relative:text" o:gfxdata="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">
+                    <v:shape id="Inkt 1" o:spid="_x0000_s1026" type="#_x0000_t75" style="position:absolute;margin-left:33.75pt;margin-top:5.05pt;width:33.95pt;height:34.05pt;z-index:251663360;visibility:visible;mso-wrap-style:square;mso-wrap-distance-left:9pt;mso-wrap-distance-top:0;mso-wrap-distance-right:9pt;mso-wrap-distance-bottom:0;mso-position-horizontal:absolute;mso-position-horizontal-relative:text;mso-position-vertical:absolute;mso-position-vertical-relative:text" o:gfxdata="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">
                       <v:imagedata r:id="rId13" o:title=""/>
                     </v:shape>
                   </w:pict>
@@ -849,6 +835,12 @@
                 <w:lang w:val="en-GB"/>
               </w:rPr>
             </w:pPr>
+            <w:r>
+              <w:rPr>
+                <w:lang w:val="en-GB"/>
+              </w:rPr>
+              <w:t xml:space="preserve">Silke Römkens </w:t>
+            </w:r>
           </w:p>
         </w:tc>
         <w:tc>
@@ -862,6 +854,12 @@
                 <w:lang w:val="en-GB"/>
               </w:rPr>
             </w:pPr>
+            <w:r>
+              <w:rPr>
+                <w:lang w:val="en-GB"/>
+              </w:rPr>
+              <w:t>I6325117</w:t>
+            </w:r>
           </w:p>
         </w:tc>
         <w:tc>
@@ -875,6 +873,61 @@
                 <w:lang w:val="en-GB"/>
               </w:rPr>
             </w:pPr>
+            <w:r>
+              <w:rPr>
+                <w:noProof/>
+                <w:color w:val="000000"/>
+                <w:bdr w:val="none" w:sz="0" w:space="0" w:color="auto" w:frame="1"/>
+              </w:rPr>
+              <w:drawing>
+                <wp:inline distT="0" distB="0" distL="0" distR="0" wp14:anchorId="2332F8BC" wp14:editId="55FD83F4">
+                  <wp:extent cx="746760" cy="1165860"/>
+                  <wp:effectExtent l="0" t="0" r="0" b="0"/>
+                  <wp:docPr id="1025230797" name="Afbeelding 1"/>
+                  <wp:cNvGraphicFramePr>
+                    <a:graphicFrameLocks xmlns:a="http://schemas.openxmlformats.org/drawingml/2006/main" noChangeAspect="1"/>
+                  </wp:cNvGraphicFramePr>
+                  <a:graphic xmlns:a="http://schemas.openxmlformats.org/drawingml/2006/main">
+                    <a:graphicData uri="http://schemas.openxmlformats.org/drawingml/2006/picture">
+                      <pic:pic xmlns:pic="http://schemas.openxmlformats.org/drawingml/2006/picture">
+                        <pic:nvPicPr>
+                          <pic:cNvPr id="0" name="Picture 1"/>
+                          <pic:cNvPicPr>
+                            <a:picLocks noChangeAspect="1" noChangeArrowheads="1"/>
+                          </pic:cNvPicPr>
+                        </pic:nvPicPr>
+                        <pic:blipFill>
+                          <a:blip r:embed="rId14">
+                            <a:extLst>
+                              <a:ext uri="{28A0092B-C50C-407E-A947-70E740481C1C}">
+                                <a14:useLocalDpi xmlns:a14="http://schemas.microsoft.com/office/drawing/2010/main" val="0"/>
+                              </a:ext>
+                            </a:extLst>
+                          </a:blip>
+                          <a:srcRect/>
+                          <a:stretch>
+                            <a:fillRect/>
+                          </a:stretch>
+                        </pic:blipFill>
+                        <pic:spPr bwMode="auto">
+                          <a:xfrm>
+                            <a:off x="0" y="0"/>
+                            <a:ext cx="746760" cy="1165860"/>
+                          </a:xfrm>
+                          <a:prstGeom prst="rect">
+                            <a:avLst/>
+                          </a:prstGeom>
+                          <a:noFill/>
+                          <a:ln>
+                            <a:noFill/>
+                          </a:ln>
+                        </pic:spPr>
+                      </pic:pic>
+                    </a:graphicData>
+                  </a:graphic>
+                </wp:inline>
+              </w:drawing>
+            </w:r>
           </w:p>
         </w:tc>
       </w:tr>
@@ -889,8 +942,8 @@
     </w:p>
     <w:p/>
     <w:sectPr>
-      <w:headerReference w:type="default" r:id="rId14"/>
-      <w:footerReference w:type="default" r:id="rId15"/>
+      <w:headerReference w:type="default" r:id="rId15"/>
+      <w:footerReference w:type="default" r:id="rId16"/>
       <w:pgSz w:w="12240" w:h="15840"/>
       <w:pgMar w:top="1417" w:right="1417" w:bottom="1417" w:left="1417" w:header="708" w:footer="708" w:gutter="0"/>
       <w:cols w:space="708"/>
@@ -901,7 +954,7 @@
 </file>
 
 <file path=word/endnotes.xml><?xml version="1.0" encoding="utf-8"?>
-<w:endnotes xmlns:wpc="http://schemas.microsoft.com/office/word/2010/wordprocessingCanvas" xmlns:cx="http://schemas.microsoft.com/office/drawing/2014/chartex" xmlns:cx1="http://schemas.microsoft.com/office/drawing/2015/9/8/chartex" xmlns:cx2="http://schemas.microsoft.com/office/drawing/2015/10/21/chartex" xmlns:cx3="http://schemas.microsoft.com/office/drawing/2016/5/9/chartex" xmlns:cx4="http://schemas.microsoft.com/office/drawing/2016/5/10/chartex" xmlns:cx5="http://schemas.microsoft.com/office/drawing/2016/5/11/chartex" xmlns:cx6="http://schemas.microsoft.com/office/drawing/2016/5/12/chartex" xmlns:cx7="http://schemas.microsoft.com/office/drawing/2016/5/13/chartex" xmlns:cx8="http://schemas.microsoft.com/office/drawing/2016/5/14/chartex" xmlns:mc="http://schemas.openxmlformats.org/markup-compatibility/2006" xmlns:aink="http://schemas.microsoft.com/office/drawing/2016/ink" xmlns:am3d="http://schemas.microsoft.com/office/drawing/2017/model3d" xmlns:o="urn:schemas-microsoft-com:office:office" xmlns:oel="http://schemas.microsoft.com/office/2019/extlst" xmlns:r="http://schemas.openxmlformats.org/officeDocument/2006/relationships" xmlns:m="http://schemas.openxmlformats.org/officeDocument/2006/math" xmlns:v="urn:schemas-microsoft-com:vml" xmlns:wp14="http://schemas.microsoft.com/office/word/2010/wordprocessingDrawing" xmlns:wp="http://schemas.openxmlformats.org/drawingml/2006/wordprocessingDrawing" xmlns:w10="urn:schemas-microsoft-com:office:word" xmlns:w="http://schemas.openxmlformats.org/wordprocessingml/2006/main" xmlns:w14="http://schemas.microsoft.com/office/word/2010/wordml" xmlns:w15="http://schemas.microsoft.com/office/word/2012/wordml" xmlns:w16cex="http://schemas.microsoft.com/office/word/2018/wordml/cex" xmlns:w16cid="http://schemas.microsoft.com/office/word/2016/wordml/cid" xmlns:w16="http://schemas.microsoft.com/office/word/2018/wordml" xmlns:w16du="http://schemas.microsoft.com/office/word/2023/wordml/word16du" xmlns:w16sdtdh="http://schemas.microsoft.com/office/word/2020/wordml/sdtdatahash" xmlns:w16se="http://schemas.microsoft.com/office/word/2015/wordml/symex" xmlns:wpg="http://schemas.microsoft.com/office/word/2010/wordprocessingGroup" xmlns:wpi="http://schemas.microsoft.com/office/word/2010/wordprocessingInk" xmlns:wne="http://schemas.microsoft.com/office/word/2006/wordml" xmlns:wps="http://schemas.microsoft.com/office/word/2010/wordprocessingShape" mc:Ignorable="w14 w15 w16se w16cid w16 w16cex w16sdtdh w16du wp14">
+<w:endnotes xmlns:wpc="http://schemas.microsoft.com/office/word/2010/wordprocessingCanvas" xmlns:cx="http://schemas.microsoft.com/office/drawing/2014/chartex" xmlns:cx1="http://schemas.microsoft.com/office/drawing/2015/9/8/chartex" xmlns:cx2="http://schemas.microsoft.com/office/drawing/2015/10/21/chartex" xmlns:cx3="http://schemas.microsoft.com/office/drawing/2016/5/9/chartex" xmlns:cx4="http://schemas.microsoft.com/office/drawing/2016/5/10/chartex" xmlns:cx5="http://schemas.microsoft.com/office/drawing/2016/5/11/chartex" xmlns:cx6="http://schemas.microsoft.com/office/drawing/2016/5/12/chartex" xmlns:cx7="http://schemas.microsoft.com/office/drawing/2016/5/13/chartex" xmlns:cx8="http://schemas.microsoft.com/office/drawing/2016/5/14/chartex" xmlns:mc="http://schemas.openxmlformats.org/markup-compatibility/2006" xmlns:aink="http://schemas.microsoft.com/office/drawing/2016/ink" xmlns:am3d="http://schemas.microsoft.com/office/drawing/2017/model3d" xmlns:o="urn:schemas-microsoft-com:office:office" xmlns:oel="http://schemas.microsoft.com/office/2019/extlst" xmlns:r="http://schemas.openxmlformats.org/officeDocument/2006/relationships" xmlns:m="http://schemas.openxmlformats.org/officeDocument/2006/math" xmlns:v="urn:schemas-microsoft-com:vml" xmlns:wp14="http://schemas.microsoft.com/office/word/2010/wordprocessingDrawing" xmlns:wp="http://schemas.openxmlformats.org/drawingml/2006/wordprocessingDrawing" xmlns:w10="urn:schemas-microsoft-com:office:word" xmlns:w="http://schemas.openxmlformats.org/wordprocessingml/2006/main" xmlns:w14="http://schemas.microsoft.com/office/word/2010/wordml" xmlns:w15="http://schemas.microsoft.com/office/word/2012/wordml" xmlns:w16cex="http://schemas.microsoft.com/office/word/2018/wordml/cex" xmlns:w16cid="http://schemas.microsoft.com/office/word/2016/wordml/cid" xmlns:w16="http://schemas.microsoft.com/office/word/2018/wordml" xmlns:w16du="http://schemas.microsoft.com/office/word/2023/wordml/word16du" xmlns:w16sdtdh="http://schemas.microsoft.com/office/word/2020/wordml/sdtdatahash" xmlns:w16sdtfl="http://schemas.microsoft.com/office/word/2024/wordml/sdtformatlock" xmlns:w16se="http://schemas.microsoft.com/office/word/2015/wordml/symex" xmlns:wpg="http://schemas.microsoft.com/office/word/2010/wordprocessingGroup" xmlns:wpi="http://schemas.microsoft.com/office/word/2010/wordprocessingInk" xmlns:wne="http://schemas.microsoft.com/office/word/2006/wordml" xmlns:wps="http://schemas.microsoft.com/office/word/2010/wordprocessingShape" mc:Ignorable="w14 w15 w16se w16cid w16 w16cex w16sdtdh w16sdtfl w16du wp14">
   <w:endnote w:type="separator" w:id="-1">
     <w:p>
       <w:pPr>
@@ -926,7 +979,7 @@
 </file>
 
 <file path=word/footer1.xml><?xml version="1.0" encoding="utf-8"?>
-<w:ftr xmlns:wpc="http://schemas.microsoft.com/office/word/2010/wordprocessingCanvas" xmlns:cx="http://schemas.microsoft.com/office/drawing/2014/chartex" xmlns:cx1="http://schemas.microsoft.com/office/drawing/2015/9/8/chartex" xmlns:cx2="http://schemas.microsoft.com/office/drawing/2015/10/21/chartex" xmlns:cx3="http://schemas.microsoft.com/office/drawing/2016/5/9/chartex" xmlns:cx4="http://schemas.microsoft.com/office/drawing/2016/5/10/chartex" xmlns:cx5="http://schemas.microsoft.com/office/drawing/2016/5/11/chartex" xmlns:cx6="http://schemas.microsoft.com/office/drawing/2016/5/12/chartex" xmlns:cx7="http://schemas.microsoft.com/office/drawing/2016/5/13/chartex" xmlns:cx8="http://schemas.microsoft.com/office/drawing/2016/5/14/chartex" xmlns:mc="http://schemas.openxmlformats.org/markup-compatibility/2006" xmlns:aink="http://schemas.microsoft.com/office/drawing/2016/ink" xmlns:am3d="http://schemas.microsoft.com/office/drawing/2017/model3d" xmlns:o="urn:schemas-microsoft-com:office:office" xmlns:oel="http://schemas.microsoft.com/office/2019/extlst" xmlns:r="http://schemas.openxmlformats.org/officeDocument/2006/relationships" xmlns:m="http://schemas.openxmlformats.org/officeDocument/2006/math" xmlns:v="urn:schemas-microsoft-com:vml" xmlns:wp14="http://schemas.microsoft.com/office/word/2010/wordprocessingDrawing" xmlns:wp="http://schemas.openxmlformats.org/drawingml/2006/wordprocessingDrawing" xmlns:w10="urn:schemas-microsoft-com:office:word" xmlns:w="http://schemas.openxmlformats.org/wordprocessingml/2006/main" xmlns:w14="http://schemas.microsoft.com/office/word/2010/wordml" xmlns:w15="http://schemas.microsoft.com/office/word/2012/wordml" xmlns:w16cex="http://schemas.microsoft.com/office/word/2018/wordml/cex" xmlns:w16cid="http://schemas.microsoft.com/office/word/2016/wordml/cid" xmlns:w16="http://schemas.microsoft.com/office/word/2018/wordml" xmlns:w16du="http://schemas.microsoft.com/office/word/2023/wordml/word16du" xmlns:w16sdtdh="http://schemas.microsoft.com/office/word/2020/wordml/sdtdatahash" xmlns:w16se="http://schemas.microsoft.com/office/word/2015/wordml/symex" xmlns:wpg="http://schemas.microsoft.com/office/word/2010/wordprocessingGroup" xmlns:wpi="http://schemas.microsoft.com/office/word/2010/wordprocessingInk" xmlns:wne="http://schemas.microsoft.com/office/word/2006/wordml" xmlns:wps="http://schemas.microsoft.com/office/word/2010/wordprocessingShape" mc:Ignorable="w14 w15 w16se w16cid w16 w16cex w16sdtdh w16du wp14">
+<w:ftr xmlns:wpc="http://schemas.microsoft.com/office/word/2010/wordprocessingCanvas" xmlns:cx="http://schemas.microsoft.com/office/drawing/2014/chartex" xmlns:cx1="http://schemas.microsoft.com/office/drawing/2015/9/8/chartex" xmlns:cx2="http://schemas.microsoft.com/office/drawing/2015/10/21/chartex" xmlns:cx3="http://schemas.microsoft.com/office/drawing/2016/5/9/chartex" xmlns:cx4="http://schemas.microsoft.com/office/drawing/2016/5/10/chartex" xmlns:cx5="http://schemas.microsoft.com/office/drawing/2016/5/11/chartex" xmlns:cx6="http://schemas.microsoft.com/office/drawing/2016/5/12/chartex" xmlns:cx7="http://schemas.microsoft.com/office/drawing/2016/5/13/chartex" xmlns:cx8="http://schemas.microsoft.com/office/drawing/2016/5/14/chartex" xmlns:mc="http://schemas.openxmlformats.org/markup-compatibility/2006" xmlns:aink="http://schemas.microsoft.com/office/drawing/2016/ink" xmlns:am3d="http://schemas.microsoft.com/office/drawing/2017/model3d" xmlns:o="urn:schemas-microsoft-com:office:office" xmlns:oel="http://schemas.microsoft.com/office/2019/extlst" xmlns:r="http://schemas.openxmlformats.org/officeDocument/2006/relationships" xmlns:m="http://schemas.openxmlformats.org/officeDocument/2006/math" xmlns:v="urn:schemas-microsoft-com:vml" xmlns:wp14="http://schemas.microsoft.com/office/word/2010/wordprocessingDrawing" xmlns:wp="http://schemas.openxmlformats.org/drawingml/2006/wordprocessingDrawing" xmlns:w10="urn:schemas-microsoft-com:office:word" xmlns:w="http://schemas.openxmlformats.org/wordprocessingml/2006/main" xmlns:w14="http://schemas.microsoft.com/office/word/2010/wordml" xmlns:w15="http://schemas.microsoft.com/office/word/2012/wordml" xmlns:w16cex="http://schemas.microsoft.com/office/word/2018/wordml/cex" xmlns:w16cid="http://schemas.microsoft.com/office/word/2016/wordml/cid" xmlns:w16="http://schemas.microsoft.com/office/word/2018/wordml" xmlns:w16du="http://schemas.microsoft.com/office/word/2023/wordml/word16du" xmlns:w16sdtdh="http://schemas.microsoft.com/office/word/2020/wordml/sdtdatahash" xmlns:w16sdtfl="http://schemas.microsoft.com/office/word/2024/wordml/sdtformatlock" xmlns:w16se="http://schemas.microsoft.com/office/word/2015/wordml/symex" xmlns:wpg="http://schemas.microsoft.com/office/word/2010/wordprocessingGroup" xmlns:wpi="http://schemas.microsoft.com/office/word/2010/wordprocessingInk" xmlns:wne="http://schemas.microsoft.com/office/word/2006/wordml" xmlns:wps="http://schemas.microsoft.com/office/word/2010/wordprocessingShape" mc:Ignorable="w14 w15 w16se w16cid w16 w16cex w16sdtdh w16sdtfl w16du wp14">
   <w:sdt>
     <w:sdtPr>
       <w:id w:val="1263878457"/>
@@ -979,7 +1032,7 @@
 </file>
 
 <file path=word/footnotes.xml><?xml version="1.0" encoding="utf-8"?>
-<w:footnotes xmlns:wpc="http://schemas.microsoft.com/office/word/2010/wordprocessingCanvas" xmlns:cx="http://schemas.microsoft.com/office/drawing/2014/chartex" xmlns:cx1="http://schemas.microsoft.com/office/drawing/2015/9/8/chartex" xmlns:cx2="http://schemas.microsoft.com/office/drawing/2015/10/21/chartex" xmlns:cx3="http://schemas.microsoft.com/office/drawing/2016/5/9/chartex" xmlns:cx4="http://schemas.microsoft.com/office/drawing/2016/5/10/chartex" xmlns:cx5="http://schemas.microsoft.com/office/drawing/2016/5/11/chartex" xmlns:cx6="http://schemas.microsoft.com/office/drawing/2016/5/12/chartex" xmlns:cx7="http://schemas.microsoft.com/office/drawing/2016/5/13/chartex" xmlns:cx8="http://schemas.microsoft.com/office/drawing/2016/5/14/chartex" xmlns:mc="http://schemas.openxmlformats.org/markup-compatibility/2006" xmlns:aink="http://schemas.microsoft.com/office/drawing/2016/ink" xmlns:am3d="http://schemas.microsoft.com/office/drawing/2017/model3d" xmlns:o="urn:schemas-microsoft-com:office:office" xmlns:oel="http://schemas.microsoft.com/office/2019/extlst" xmlns:r="http://schemas.openxmlformats.org/officeDocument/2006/relationships" xmlns:m="http://schemas.openxmlformats.org/officeDocument/2006/math" xmlns:v="urn:schemas-microsoft-com:vml" xmlns:wp14="http://schemas.microsoft.com/office/word/2010/wordprocessingDrawing" xmlns:wp="http://schemas.openxmlformats.org/drawingml/2006/wordprocessingDrawing" xmlns:w10="urn:schemas-microsoft-com:office:word" xmlns:w="http://schemas.openxmlformats.org/wordprocessingml/2006/main" xmlns:w14="http://schemas.microsoft.com/office/word/2010/wordml" xmlns:w15="http://schemas.microsoft.com/office/word/2012/wordml" xmlns:w16cex="http://schemas.microsoft.com/office/word/2018/wordml/cex" xmlns:w16cid="http://schemas.microsoft.com/office/word/2016/wordml/cid" xmlns:w16="http://schemas.microsoft.com/office/word/2018/wordml" xmlns:w16du="http://schemas.microsoft.com/office/word/2023/wordml/word16du" xmlns:w16sdtdh="http://schemas.microsoft.com/office/word/2020/wordml/sdtdatahash" xmlns:w16se="http://schemas.microsoft.com/office/word/2015/wordml/symex" xmlns:wpg="http://schemas.microsoft.com/office/word/2010/wordprocessingGroup" xmlns:wpi="http://schemas.microsoft.com/office/word/2010/wordprocessingInk" xmlns:wne="http://schemas.microsoft.com/office/word/2006/wordml" xmlns:wps="http://schemas.microsoft.com/office/word/2010/wordprocessingShape" mc:Ignorable="w14 w15 w16se w16cid w16 w16cex w16sdtdh w16du wp14">
+<w:footnotes xmlns:wpc="http://schemas.microsoft.com/office/word/2010/wordprocessingCanvas" xmlns:cx="http://schemas.microsoft.com/office/drawing/2014/chartex" xmlns:cx1="http://schemas.microsoft.com/office/drawing/2015/9/8/chartex" xmlns:cx2="http://schemas.microsoft.com/office/drawing/2015/10/21/chartex" xmlns:cx3="http://schemas.microsoft.com/office/drawing/2016/5/9/chartex" xmlns:cx4="http://schemas.microsoft.com/office/drawing/2016/5/10/chartex" xmlns:cx5="http://schemas.microsoft.com/office/drawing/2016/5/11/chartex" xmlns:cx6="http://schemas.microsoft.com/office/drawing/2016/5/12/chartex" xmlns:cx7="http://schemas.microsoft.com/office/drawing/2016/5/13/chartex" xmlns:cx8="http://schemas.microsoft.com/office/drawing/2016/5/14/chartex" xmlns:mc="http://schemas.openxmlformats.org/markup-compatibility/2006" xmlns:aink="http://schemas.microsoft.com/office/drawing/2016/ink" xmlns:am3d="http://schemas.microsoft.com/office/drawing/2017/model3d" xmlns:o="urn:schemas-microsoft-com:office:office" xmlns:oel="http://schemas.microsoft.com/office/2019/extlst" xmlns:r="http://schemas.openxmlformats.org/officeDocument/2006/relationships" xmlns:m="http://schemas.openxmlformats.org/officeDocument/2006/math" xmlns:v="urn:schemas-microsoft-com:vml" xmlns:wp14="http://schemas.microsoft.com/office/word/2010/wordprocessingDrawing" xmlns:wp="http://schemas.openxmlformats.org/drawingml/2006/wordprocessingDrawing" xmlns:w10="urn:schemas-microsoft-com:office:word" xmlns:w="http://schemas.openxmlformats.org/wordprocessingml/2006/main" xmlns:w14="http://schemas.microsoft.com/office/word/2010/wordml" xmlns:w15="http://schemas.microsoft.com/office/word/2012/wordml" xmlns:w16cex="http://schemas.microsoft.com/office/word/2018/wordml/cex" xmlns:w16cid="http://schemas.microsoft.com/office/word/2016/wordml/cid" xmlns:w16="http://schemas.microsoft.com/office/word/2018/wordml" xmlns:w16du="http://schemas.microsoft.com/office/word/2023/wordml/word16du" xmlns:w16sdtdh="http://schemas.microsoft.com/office/word/2020/wordml/sdtdatahash" xmlns:w16sdtfl="http://schemas.microsoft.com/office/word/2024/wordml/sdtformatlock" xmlns:w16se="http://schemas.microsoft.com/office/word/2015/wordml/symex" xmlns:wpg="http://schemas.microsoft.com/office/word/2010/wordprocessingGroup" xmlns:wpi="http://schemas.microsoft.com/office/word/2010/wordprocessingInk" xmlns:wne="http://schemas.microsoft.com/office/word/2006/wordml" xmlns:wps="http://schemas.microsoft.com/office/word/2010/wordprocessingShape" mc:Ignorable="w14 w15 w16se w16cid w16 w16cex w16sdtdh w16sdtfl w16du wp14">
   <w:footnote w:type="separator" w:id="-1">
     <w:p>
       <w:pPr>
@@ -1004,7 +1057,7 @@
 </file>
 
 <file path=word/header1.xml><?xml version="1.0" encoding="utf-8"?>
-<w:hdr xmlns:wpc="http://schemas.microsoft.com/office/word/2010/wordprocessingCanvas" xmlns:cx="http://schemas.microsoft.com/office/drawing/2014/chartex" xmlns:cx1="http://schemas.microsoft.com/office/drawing/2015/9/8/chartex" xmlns:cx2="http://schemas.microsoft.com/office/drawing/2015/10/21/chartex" xmlns:cx3="http://schemas.microsoft.com/office/drawing/2016/5/9/chartex" xmlns:cx4="http://schemas.microsoft.com/office/drawing/2016/5/10/chartex" xmlns:cx5="http://schemas.microsoft.com/office/drawing/2016/5/11/chartex" xmlns:cx6="http://schemas.microsoft.com/office/drawing/2016/5/12/chartex" xmlns:cx7="http://schemas.microsoft.com/office/drawing/2016/5/13/chartex" xmlns:cx8="http://schemas.microsoft.com/office/drawing/2016/5/14/chartex" xmlns:mc="http://schemas.openxmlformats.org/markup-compatibility/2006" xmlns:aink="http://schemas.microsoft.com/office/drawing/2016/ink" xmlns:am3d="http://schemas.microsoft.com/office/drawing/2017/model3d" xmlns:o="urn:schemas-microsoft-com:office:office" xmlns:oel="http://schemas.microsoft.com/office/2019/extlst" xmlns:r="http://schemas.openxmlformats.org/officeDocument/2006/relationships" xmlns:m="http://schemas.openxmlformats.org/officeDocument/2006/math" xmlns:v="urn:schemas-microsoft-com:vml" xmlns:wp14="http://schemas.microsoft.com/office/word/2010/wordprocessingDrawing" xmlns:wp="http://schemas.openxmlformats.org/drawingml/2006/wordprocessingDrawing" xmlns:w10="urn:schemas-microsoft-com:office:word" xmlns:w="http://schemas.openxmlformats.org/wordprocessingml/2006/main" xmlns:w14="http://schemas.microsoft.com/office/word/2010/wordml" xmlns:w15="http://schemas.microsoft.com/office/word/2012/wordml" xmlns:w16cex="http://schemas.microsoft.com/office/word/2018/wordml/cex" xmlns:w16cid="http://schemas.microsoft.com/office/word/2016/wordml/cid" xmlns:w16="http://schemas.microsoft.com/office/word/2018/wordml" xmlns:w16du="http://schemas.microsoft.com/office/word/2023/wordml/word16du" xmlns:w16sdtdh="http://schemas.microsoft.com/office/word/2020/wordml/sdtdatahash" xmlns:w16se="http://schemas.microsoft.com/office/word/2015/wordml/symex" xmlns:wpg="http://schemas.microsoft.com/office/word/2010/wordprocessingGroup" xmlns:wpi="http://schemas.microsoft.com/office/word/2010/wordprocessingInk" xmlns:wne="http://schemas.microsoft.com/office/word/2006/wordml" xmlns:wps="http://schemas.microsoft.com/office/word/2010/wordprocessingShape" mc:Ignorable="w14 w15 w16se w16cid w16 w16cex w16sdtdh w16du wp14">
+<w:hdr xmlns:wpc="http://schemas.microsoft.com/office/word/2010/wordprocessingCanvas" xmlns:cx="http://schemas.microsoft.com/office/drawing/2014/chartex" xmlns:cx1="http://schemas.microsoft.com/office/drawing/2015/9/8/chartex" xmlns:cx2="http://schemas.microsoft.com/office/drawing/2015/10/21/chartex" xmlns:cx3="http://schemas.microsoft.com/office/drawing/2016/5/9/chartex" xmlns:cx4="http://schemas.microsoft.com/office/drawing/2016/5/10/chartex" xmlns:cx5="http://schemas.microsoft.com/office/drawing/2016/5/11/chartex" xmlns:cx6="http://schemas.microsoft.com/office/drawing/2016/5/12/chartex" xmlns:cx7="http://schemas.microsoft.com/office/drawing/2016/5/13/chartex" xmlns:cx8="http://schemas.microsoft.com/office/drawing/2016/5/14/chartex" xmlns:mc="http://schemas.openxmlformats.org/markup-compatibility/2006" xmlns:aink="http://schemas.microsoft.com/office/drawing/2016/ink" xmlns:am3d="http://schemas.microsoft.com/office/drawing/2017/model3d" xmlns:o="urn:schemas-microsoft-com:office:office" xmlns:oel="http://schemas.microsoft.com/office/2019/extlst" xmlns:r="http://schemas.openxmlformats.org/officeDocument/2006/relationships" xmlns:m="http://schemas.openxmlformats.org/officeDocument/2006/math" xmlns:v="urn:schemas-microsoft-com:vml" xmlns:wp14="http://schemas.microsoft.com/office/word/2010/wordprocessingDrawing" xmlns:wp="http://schemas.openxmlformats.org/drawingml/2006/wordprocessingDrawing" xmlns:w10="urn:schemas-microsoft-com:office:word" xmlns:w="http://schemas.openxmlformats.org/wordprocessingml/2006/main" xmlns:w14="http://schemas.microsoft.com/office/word/2010/wordml" xmlns:w15="http://schemas.microsoft.com/office/word/2012/wordml" xmlns:w16cex="http://schemas.microsoft.com/office/word/2018/wordml/cex" xmlns:w16cid="http://schemas.microsoft.com/office/word/2016/wordml/cid" xmlns:w16="http://schemas.microsoft.com/office/word/2018/wordml" xmlns:w16du="http://schemas.microsoft.com/office/word/2023/wordml/word16du" xmlns:w16sdtdh="http://schemas.microsoft.com/office/word/2020/wordml/sdtdatahash" xmlns:w16sdtfl="http://schemas.microsoft.com/office/word/2024/wordml/sdtformatlock" xmlns:w16se="http://schemas.microsoft.com/office/word/2015/wordml/symex" xmlns:wpg="http://schemas.microsoft.com/office/word/2010/wordprocessingGroup" xmlns:wpi="http://schemas.microsoft.com/office/word/2010/wordprocessingInk" xmlns:wne="http://schemas.microsoft.com/office/word/2006/wordml" xmlns:wps="http://schemas.microsoft.com/office/word/2010/wordprocessingShape" mc:Ignorable="w14 w15 w16se w16cid w16 w16cex w16sdtdh w16sdtfl w16du wp14">
   <w:p>
     <w:pPr>
       <w:pStyle w:val="Koptekst"/>
@@ -1019,7 +1072,7 @@
 </file>
 
 <file path=word/numbering.xml><?xml version="1.0" encoding="utf-8"?>
-<w:numbering xmlns:wpc="http://schemas.microsoft.com/office/word/2010/wordprocessingCanvas" xmlns:cx="http://schemas.microsoft.com/office/drawing/2014/chartex" xmlns:cx1="http://schemas.microsoft.com/office/drawing/2015/9/8/chartex" xmlns:cx2="http://schemas.microsoft.com/office/drawing/2015/10/21/chartex" xmlns:cx3="http://schemas.microsoft.com/office/drawing/2016/5/9/chartex" xmlns:cx4="http://schemas.microsoft.com/office/drawing/2016/5/10/chartex" xmlns:cx5="http://schemas.microsoft.com/office/drawing/2016/5/11/chartex" xmlns:cx6="http://schemas.microsoft.com/office/drawing/2016/5/12/chartex" xmlns:cx7="http://schemas.microsoft.com/office/drawing/2016/5/13/chartex" xmlns:cx8="http://schemas.microsoft.com/office/drawing/2016/5/14/chartex" xmlns:mc="http://schemas.openxmlformats.org/markup-compatibility/2006" xmlns:aink="http://schemas.microsoft.com/office/drawing/2016/ink" xmlns:am3d="http://schemas.microsoft.com/office/drawing/2017/model3d" xmlns:o="urn:schemas-microsoft-com:office:office" xmlns:oel="http://schemas.microsoft.com/office/2019/extlst" xmlns:r="http://schemas.openxmlformats.org/officeDocument/2006/relationships" xmlns:m="http://schemas.openxmlformats.org/officeDocument/2006/math" xmlns:v="urn:schemas-microsoft-com:vml" xmlns:wp14="http://schemas.microsoft.com/office/word/2010/wordprocessingDrawing" xmlns:wp="http://schemas.openxmlformats.org/drawingml/2006/wordprocessingDrawing" xmlns:w10="urn:schemas-microsoft-com:office:word" xmlns:w="http://schemas.openxmlformats.org/wordprocessingml/2006/main" xmlns:w14="http://schemas.microsoft.com/office/word/2010/wordml" xmlns:w15="http://schemas.microsoft.com/office/word/2012/wordml" xmlns:w16cex="http://schemas.microsoft.com/office/word/2018/wordml/cex" xmlns:w16cid="http://schemas.microsoft.com/office/word/2016/wordml/cid" xmlns:w16="http://schemas.microsoft.com/office/word/2018/wordml" xmlns:w16du="http://schemas.microsoft.com/office/word/2023/wordml/word16du" xmlns:w16sdtdh="http://schemas.microsoft.com/office/word/2020/wordml/sdtdatahash" xmlns:w16se="http://schemas.microsoft.com/office/word/2015/wordml/symex" xmlns:wpg="http://schemas.microsoft.com/office/word/2010/wordprocessingGroup" xmlns:wpi="http://schemas.microsoft.com/office/word/2010/wordprocessingInk" xmlns:wne="http://schemas.microsoft.com/office/word/2006/wordml" xmlns:wps="http://schemas.microsoft.com/office/word/2010/wordprocessingShape" mc:Ignorable="w14 w15 w16se w16cid w16 w16cex w16sdtdh w16du wp14">
+<w:numbering xmlns:wpc="http://schemas.microsoft.com/office/word/2010/wordprocessingCanvas" xmlns:cx="http://schemas.microsoft.com/office/drawing/2014/chartex" xmlns:cx1="http://schemas.microsoft.com/office/drawing/2015/9/8/chartex" xmlns:cx2="http://schemas.microsoft.com/office/drawing/2015/10/21/chartex" xmlns:cx3="http://schemas.microsoft.com/office/drawing/2016/5/9/chartex" xmlns:cx4="http://schemas.microsoft.com/office/drawing/2016/5/10/chartex" xmlns:cx5="http://schemas.microsoft.com/office/drawing/2016/5/11/chartex" xmlns:cx6="http://schemas.microsoft.com/office/drawing/2016/5/12/chartex" xmlns:cx7="http://schemas.microsoft.com/office/drawing/2016/5/13/chartex" xmlns:cx8="http://schemas.microsoft.com/office/drawing/2016/5/14/chartex" xmlns:mc="http://schemas.openxmlformats.org/markup-compatibility/2006" xmlns:aink="http://schemas.microsoft.com/office/drawing/2016/ink" xmlns:am3d="http://schemas.microsoft.com/office/drawing/2017/model3d" xmlns:o="urn:schemas-microsoft-com:office:office" xmlns:oel="http://schemas.microsoft.com/office/2019/extlst" xmlns:r="http://schemas.openxmlformats.org/officeDocument/2006/relationships" xmlns:m="http://schemas.openxmlformats.org/officeDocument/2006/math" xmlns:v="urn:schemas-microsoft-com:vml" xmlns:wp14="http://schemas.microsoft.com/office/word/2010/wordprocessingDrawing" xmlns:wp="http://schemas.openxmlformats.org/drawingml/2006/wordprocessingDrawing" xmlns:w10="urn:schemas-microsoft-com:office:word" xmlns:w="http://schemas.openxmlformats.org/wordprocessingml/2006/main" xmlns:w14="http://schemas.microsoft.com/office/word/2010/wordml" xmlns:w15="http://schemas.microsoft.com/office/word/2012/wordml" xmlns:w16cex="http://schemas.microsoft.com/office/word/2018/wordml/cex" xmlns:w16cid="http://schemas.microsoft.com/office/word/2016/wordml/cid" xmlns:w16="http://schemas.microsoft.com/office/word/2018/wordml" xmlns:w16du="http://schemas.microsoft.com/office/word/2023/wordml/word16du" xmlns:w16sdtdh="http://schemas.microsoft.com/office/word/2020/wordml/sdtdatahash" xmlns:w16sdtfl="http://schemas.microsoft.com/office/word/2024/wordml/sdtformatlock" xmlns:w16se="http://schemas.microsoft.com/office/word/2015/wordml/symex" xmlns:wpg="http://schemas.microsoft.com/office/word/2010/wordprocessingGroup" xmlns:wpi="http://schemas.microsoft.com/office/word/2010/wordprocessingInk" xmlns:wne="http://schemas.microsoft.com/office/word/2006/wordml" xmlns:wps="http://schemas.microsoft.com/office/word/2010/wordprocessingShape" mc:Ignorable="w14 w15 w16se w16cid w16 w16cex w16sdtdh w16sdtfl w16du wp14">
   <w:abstractNum w:abstractNumId="0" w15:restartNumberingAfterBreak="0">
     <w:nsid w:val="779C7BF9"/>
     <w:multiLevelType w:val="hybridMultilevel"/>
@@ -1113,7 +1166,7 @@
 </file>
 
 <file path=word/styles.xml><?xml version="1.0" encoding="utf-8"?>
-<w:styles xmlns:mc="http://schemas.openxmlformats.org/markup-compatibility/2006" xmlns:r="http://schemas.openxmlformats.org/officeDocument/2006/relationships" xmlns:w="http://schemas.openxmlformats.org/wordprocessingml/2006/main" xmlns:w14="http://schemas.microsoft.com/office/word/2010/wordml" xmlns:w15="http://schemas.microsoft.com/office/word/2012/wordml" xmlns:w16cex="http://schemas.microsoft.com/office/word/2018/wordml/cex" xmlns:w16cid="http://schemas.microsoft.com/office/word/2016/wordml/cid" xmlns:w16="http://schemas.microsoft.com/office/word/2018/wordml" xmlns:w16du="http://schemas.microsoft.com/office/word/2023/wordml/word16du" xmlns:w16sdtdh="http://schemas.microsoft.com/office/word/2020/wordml/sdtdatahash" xmlns:w16se="http://schemas.microsoft.com/office/word/2015/wordml/symex" mc:Ignorable="w14 w15 w16se w16cid w16 w16cex w16sdtdh w16du">
+<w:styles xmlns:mc="http://schemas.openxmlformats.org/markup-compatibility/2006" xmlns:r="http://schemas.openxmlformats.org/officeDocument/2006/relationships" xmlns:w="http://schemas.openxmlformats.org/wordprocessingml/2006/main" xmlns:w14="http://schemas.microsoft.com/office/word/2010/wordml" xmlns:w15="http://schemas.microsoft.com/office/word/2012/wordml" xmlns:w16cex="http://schemas.microsoft.com/office/word/2018/wordml/cex" xmlns:w16cid="http://schemas.microsoft.com/office/word/2016/wordml/cid" xmlns:w16="http://schemas.microsoft.com/office/word/2018/wordml" xmlns:w16du="http://schemas.microsoft.com/office/word/2023/wordml/word16du" xmlns:w16sdtdh="http://schemas.microsoft.com/office/word/2020/wordml/sdtdatahash" xmlns:w16sdtfl="http://schemas.microsoft.com/office/word/2024/wordml/sdtformatlock" xmlns:w16se="http://schemas.microsoft.com/office/word/2015/wordml/symex" mc:Ignorable="w14 w15 w16se w16cid w16 w16cex w16sdtdh w16sdtfl w16du">
   <w:docDefaults>
     <w:rPrDefault>
       <w:rPr>

</xml_diff>